<commit_message>
doc fortgeführt Programmcode auf tests erweitert
</commit_message>
<xml_diff>
--- a/Programmentwurf/docs/Bewertung.docx
+++ b/Programmentwurf/docs/Bewertung.docx
@@ -2354,12 +2354,17 @@
         <w:t xml:space="preserve"> </w:t>
       </w:r>
       <w:proofErr w:type="spellStart"/>
+      <w:proofErr w:type="gramStart"/>
       <w:r>
         <w:t>freeze</w:t>
       </w:r>
       <w:proofErr w:type="spellEnd"/>
       <w:r>
-        <w:t>()</w:t>
+        <w:t>(</w:t>
+      </w:r>
+      <w:proofErr w:type="gramEnd"/>
+      <w:r>
+        <w:t>)</w:t>
       </w:r>
       <w:r>
         <w:t>-Methode</w:t>
@@ -2468,12 +2473,17 @@
         <w:t xml:space="preserve">Aus der </w:t>
       </w:r>
       <w:proofErr w:type="spellStart"/>
+      <w:proofErr w:type="gramStart"/>
       <w:r>
         <w:t>main</w:t>
       </w:r>
       <w:proofErr w:type="spellEnd"/>
       <w:r>
-        <w:t>() wird ein Objekt</w:t>
+        <w:t>(</w:t>
+      </w:r>
+      <w:proofErr w:type="gramEnd"/>
+      <w:r>
+        <w:t>) wird ein Objekt</w:t>
       </w:r>
       <w:r>
         <w:t xml:space="preserve"> Game</w:t>
@@ -2552,29 +2562,28 @@
         </w:numPr>
       </w:pPr>
       <w:r>
-        <w:t xml:space="preserve">Wir haben uns entschieden, alle Ein- und Ausgaben in der Klasse UI zu bündeln, um hier eine gute Übersicht über User-Interaktionen zur Verfügung zu stellen, und </w:t>
-      </w:r>
-      <w:proofErr w:type="spellStart"/>
-      <w:r>
-        <w:t>Ein-und</w:t>
-      </w:r>
-      <w:proofErr w:type="spellEnd"/>
-      <w:r>
-        <w:t xml:space="preserve"> Ausgabeprobleme kapseln</w:t>
-      </w:r>
-      <w:r>
-        <w:t xml:space="preserve"> </w:t>
-      </w:r>
-      <w:proofErr w:type="spellStart"/>
-      <w:r>
-        <w:t>kapseln</w:t>
-      </w:r>
-      <w:proofErr w:type="spellEnd"/>
-      <w:r>
-        <w:t xml:space="preserve"> zu können</w:t>
-      </w:r>
-      <w:r>
-        <w:t>.</w:t>
+        <w:t xml:space="preserve">In der Klasse Game ist die Logik des Spiels umgesetzt. Von hier werden die </w:t>
+      </w:r>
+      <w:r>
+        <w:t xml:space="preserve">Funktionen der </w:t>
+      </w:r>
+      <w:r>
+        <w:t xml:space="preserve">anderen Klassen aufgerufen um </w:t>
+      </w:r>
+      <w:r>
+        <w:t xml:space="preserve">komplexe </w:t>
+      </w:r>
+      <w:r>
+        <w:t xml:space="preserve">Methoden wie Ein- und Ausgaben oder </w:t>
+      </w:r>
+      <w:r>
+        <w:t xml:space="preserve">das Abspeichern und Berechnen der </w:t>
+      </w:r>
+      <w:r>
+        <w:t>Werte im Spielblock</w:t>
+      </w:r>
+      <w:r>
+        <w:t xml:space="preserve"> zu kapseln.</w:t>
       </w:r>
     </w:p>
     <w:p>
@@ -2585,6 +2594,39 @@
         </w:numPr>
       </w:pPr>
       <w:r>
+        <w:t xml:space="preserve">Wir haben uns entschieden, alle Ein- und Ausgaben in der Klasse UI zu bündeln, um hier eine gute Übersicht über User-Interaktionen zur Verfügung zu stellen, und </w:t>
+      </w:r>
+      <w:proofErr w:type="spellStart"/>
+      <w:r>
+        <w:t>Ein-und</w:t>
+      </w:r>
+      <w:proofErr w:type="spellEnd"/>
+      <w:r>
+        <w:t xml:space="preserve"> Ausgabeprobleme kapseln</w:t>
+      </w:r>
+      <w:r>
+        <w:t xml:space="preserve"> </w:t>
+      </w:r>
+      <w:proofErr w:type="spellStart"/>
+      <w:r>
+        <w:t>kapseln</w:t>
+      </w:r>
+      <w:proofErr w:type="spellEnd"/>
+      <w:r>
+        <w:t xml:space="preserve"> zu können</w:t>
+      </w:r>
+      <w:r>
+        <w:t>.</w:t>
+      </w:r>
+    </w:p>
+    <w:p>
+      <w:pPr>
+        <w:numPr>
+          <w:ilvl w:val="2"/>
+          <w:numId w:val="9"/>
+        </w:numPr>
+      </w:pPr>
+      <w:r>
         <w:t xml:space="preserve">In der Klasse Gameblock, die eine Abbildung eines </w:t>
       </w:r>
       <w:r>
@@ -2611,18 +2653,163 @@
         <w:t xml:space="preserve">durch den User gewählte Zeile die entsprechende Anzahl an Punkten </w:t>
       </w:r>
       <w:r>
-        <w:t xml:space="preserve">gespeichert. Des </w:t>
+        <w:t xml:space="preserve">gespeichert. </w:t>
+      </w:r>
+      <w:r>
+        <w:t xml:space="preserve">Dieser Block wird durch </w:t>
       </w:r>
       <w:proofErr w:type="spellStart"/>
       <w:r>
-        <w:t>weiteren</w:t>
+        <w:t>jsonpickle</w:t>
       </w:r>
       <w:proofErr w:type="spellEnd"/>
       <w:r>
-        <w:t xml:space="preserve"> finden hier</w:t>
-      </w:r>
-      <w:r>
-        <w:t xml:space="preserve"> das Speichern </w:t>
+        <w:t xml:space="preserve"> automatisch gespeichert.</w:t>
+      </w:r>
+    </w:p>
+    <w:p>
+      <w:pPr>
+        <w:numPr>
+          <w:ilvl w:val="2"/>
+          <w:numId w:val="9"/>
+        </w:numPr>
+      </w:pPr>
+      <w:r>
+        <w:lastRenderedPageBreak/>
+        <w:t xml:space="preserve">Ein Game </w:t>
+      </w:r>
+      <w:r>
+        <w:t>hat als Attribut</w:t>
+      </w:r>
+      <w:r>
+        <w:t xml:space="preserve"> unter anderen </w:t>
+      </w:r>
+      <w:r>
+        <w:t>eine Reihe von Würfel</w:t>
+      </w:r>
+      <w:r>
+        <w:t>-Objekten</w:t>
+      </w:r>
+      <w:r>
+        <w:t xml:space="preserve">, </w:t>
+      </w:r>
+      <w:r>
+        <w:t>deren Funktionalität</w:t>
+      </w:r>
+      <w:r>
+        <w:t xml:space="preserve"> darin besteht, </w:t>
+      </w:r>
+      <w:r>
+        <w:t>einen zufälligen wert zwischen 0 und 6 anzunehmen</w:t>
+      </w:r>
+      <w:r>
+        <w:t xml:space="preserve"> und durch </w:t>
+      </w:r>
+      <w:r>
+        <w:t xml:space="preserve">den </w:t>
+      </w:r>
+      <w:proofErr w:type="spellStart"/>
+      <w:r>
+        <w:t>boolschen</w:t>
+      </w:r>
+      <w:proofErr w:type="spellEnd"/>
+      <w:r>
+        <w:t xml:space="preserve"> </w:t>
+      </w:r>
+      <w:proofErr w:type="gramStart"/>
+      <w:r>
+        <w:t>Wert</w:t>
+      </w:r>
+      <w:proofErr w:type="gramEnd"/>
+      <w:r>
+        <w:t xml:space="preserve"> </w:t>
+      </w:r>
+      <w:proofErr w:type="spellStart"/>
+      <w:r>
+        <w:t>isactivated</w:t>
+      </w:r>
+      <w:proofErr w:type="spellEnd"/>
+      <w:r>
+        <w:t xml:space="preserve"> die Position im Becher oder auf dem Tisch zu simulieren.</w:t>
+      </w:r>
+    </w:p>
+    <w:p>
+      <w:pPr>
+        <w:numPr>
+          <w:ilvl w:val="2"/>
+          <w:numId w:val="9"/>
+        </w:numPr>
+      </w:pPr>
+      <w:r>
+        <w:t xml:space="preserve">An einem Spiel nehmen zwei Entitäten der Klasse Spieler teil, deren </w:t>
+      </w:r>
+      <w:r>
+        <w:t xml:space="preserve">Bestimmung es ist, zwischen </w:t>
+      </w:r>
+      <w:r>
+        <w:t xml:space="preserve">physischer Eingabe eines echten Spielers und fake </w:t>
+      </w:r>
+      <w:r>
+        <w:t>Eingabe</w:t>
+      </w:r>
+      <w:r>
+        <w:t xml:space="preserve"> bei PvE zu unterscheiden</w:t>
+      </w:r>
+      <w:r>
+        <w:t>, bzw. diese zu simulieren.</w:t>
+      </w:r>
+    </w:p>
+    <w:p>
+      <w:pPr>
+        <w:numPr>
+          <w:ilvl w:val="2"/>
+          <w:numId w:val="9"/>
+        </w:numPr>
+      </w:pPr>
+      <w:r>
+        <w:t xml:space="preserve">In </w:t>
+      </w:r>
+      <w:proofErr w:type="spellStart"/>
+      <w:r>
+        <w:t>Block.json</w:t>
+      </w:r>
+      <w:proofErr w:type="spellEnd"/>
+      <w:r>
+        <w:t xml:space="preserve"> </w:t>
+      </w:r>
+      <w:r>
+        <w:t xml:space="preserve">werden die Einträge des Spielblockes </w:t>
+      </w:r>
+      <w:r>
+        <w:t>gespeichert</w:t>
+      </w:r>
+      <w:r>
+        <w:t>.</w:t>
+      </w:r>
+    </w:p>
+    <w:p>
+      <w:pPr>
+        <w:numPr>
+          <w:ilvl w:val="2"/>
+          <w:numId w:val="9"/>
+        </w:numPr>
+      </w:pPr>
+      <w:r>
+        <w:t>In dem File test.py wer</w:t>
+      </w:r>
+      <w:r>
+        <w:t xml:space="preserve">den die </w:t>
+      </w:r>
+      <w:r>
+        <w:t xml:space="preserve">erforderlichen Tests </w:t>
+      </w:r>
+      <w:proofErr w:type="gramStart"/>
+      <w:r>
+        <w:t>durch aufrufen</w:t>
+      </w:r>
+      <w:proofErr w:type="gramEnd"/>
+      <w:r>
+        <w:t xml:space="preserve"> von Methoden und simulierten Ein- du Ausgaben durchgeführt. </w:t>
       </w:r>
     </w:p>
     <w:p/>
@@ -2668,8 +2855,32 @@
       </w:r>
     </w:p>
     <w:p>
-      <w:r>
-        <w:lastRenderedPageBreak/>
+      <w:pPr>
+        <w:numPr>
+          <w:ilvl w:val="1"/>
+          <w:numId w:val="10"/>
+        </w:numPr>
+      </w:pPr>
+      <w:r>
+        <w:t xml:space="preserve">Der Computergegner simuliert durch eine simulierte Eingabe </w:t>
+      </w:r>
+      <w:r>
+        <w:t>einen Physischen Spieler, der vor dem Computer sitzt.</w:t>
+      </w:r>
+    </w:p>
+    <w:p>
+      <w:pPr>
+        <w:numPr>
+          <w:ilvl w:val="1"/>
+          <w:numId w:val="10"/>
+        </w:numPr>
+      </w:pPr>
+      <w:r>
+        <w:t>Er wählt zufällig Würfel aus und füllt den Block der Reihe nach von unten nach oben.</w:t>
+      </w:r>
+    </w:p>
+    <w:p>
+      <w:r>
         <w:br/>
       </w:r>
     </w:p>
@@ -2737,51 +2948,6 @@
         <w:t xml:space="preserve"> (oder extra Datei)</w:t>
       </w:r>
     </w:p>
-    <w:p/>
-    <w:p/>
-    <w:p>
-      <w:pPr>
-        <w:rPr>
-          <w:b/>
-          <w:bCs/>
-        </w:rPr>
-      </w:pPr>
-      <w:r>
-        <w:rPr>
-          <w:b/>
-          <w:bCs/>
-        </w:rPr>
-        <w:t>Bewertung der Testergebnisse:</w:t>
-      </w:r>
-    </w:p>
-    <w:p>
-      <w:pPr>
-        <w:numPr>
-          <w:ilvl w:val="0"/>
-          <w:numId w:val="5"/>
-        </w:numPr>
-      </w:pPr>
-      <w:r>
-        <w:t>Grund für fehlschlagende Tests</w:t>
-      </w:r>
-    </w:p>
-    <w:p/>
-    <w:p/>
-    <w:p>
-      <w:pPr>
-        <w:rPr>
-          <w:b/>
-          <w:bCs/>
-        </w:rPr>
-      </w:pPr>
-      <w:r>
-        <w:rPr>
-          <w:b/>
-          <w:bCs/>
-        </w:rPr>
-        <w:t>Code-Coverage Ausgabe:</w:t>
-      </w:r>
-    </w:p>
     <w:p>
       <w:pPr>
         <w:pStyle w:val="ListParagraph"/>
@@ -2789,13 +2955,34 @@
           <w:ilvl w:val="0"/>
           <w:numId w:val="12"/>
         </w:numPr>
+      </w:pPr>
+    </w:p>
+    <w:p/>
+    <w:p/>
+    <w:p>
+      <w:pPr>
         <w:rPr>
           <w:b/>
           <w:bCs/>
         </w:rPr>
       </w:pPr>
       <w:r>
-        <w:t>Tests mit Coverage ausführen und Ausgabe hier einfügen</w:t>
+        <w:rPr>
+          <w:b/>
+          <w:bCs/>
+        </w:rPr>
+        <w:t>Bewertung der Testergebnisse:</w:t>
+      </w:r>
+    </w:p>
+    <w:p>
+      <w:pPr>
+        <w:numPr>
+          <w:ilvl w:val="0"/>
+          <w:numId w:val="5"/>
+        </w:numPr>
+      </w:pPr>
+      <w:r>
+        <w:t>Grund für fehlschlagende Tests</w:t>
       </w:r>
     </w:p>
     <w:p/>
@@ -2812,119 +2999,7 @@
           <w:b/>
           <w:bCs/>
         </w:rPr>
-        <w:t>Bewertung der Coverage und Sinnvollheit der Tests:</w:t>
-      </w:r>
-    </w:p>
-    <w:p>
-      <w:pPr>
-        <w:numPr>
-          <w:ilvl w:val="0"/>
-          <w:numId w:val="3"/>
-        </w:numPr>
-      </w:pPr>
-      <w:r>
-        <w:t>Gewünscht ist eine Coverage von min 75%</w:t>
-      </w:r>
-      <w:r>
-        <w:t xml:space="preserve"> (pro Datei)</w:t>
-      </w:r>
-    </w:p>
-    <w:p>
-      <w:pPr>
-        <w:numPr>
-          <w:ilvl w:val="1"/>
-          <w:numId w:val="3"/>
-        </w:numPr>
-      </w:pPr>
-      <w:r>
-        <w:t>Wurde dies erreicht? Wenn nein, warum nicht?</w:t>
-      </w:r>
-    </w:p>
-    <w:p>
-      <w:pPr>
-        <w:numPr>
-          <w:ilvl w:val="0"/>
-          <w:numId w:val="3"/>
-        </w:numPr>
-      </w:pPr>
-      <w:r>
-        <w:t>Begründet warum ihr euch sicher seid alles mit Tests abgedeckt zu haben</w:t>
-      </w:r>
-    </w:p>
-    <w:p>
-      <w:pPr>
-        <w:numPr>
-          <w:ilvl w:val="0"/>
-          <w:numId w:val="3"/>
-        </w:numPr>
-      </w:pPr>
-      <w:r>
-        <w:t>Fehlerfälle in den Tests überprüft?</w:t>
-      </w:r>
-    </w:p>
-    <w:p/>
-    <w:p/>
-    <w:p>
-      <w:pPr>
-        <w:rPr>
-          <w:b/>
-          <w:bCs/>
-        </w:rPr>
-      </w:pPr>
-      <w:r>
-        <w:rPr>
-          <w:b/>
-          <w:bCs/>
-        </w:rPr>
-        <w:t>Bewertung der Fehlersicherheit:</w:t>
-      </w:r>
-    </w:p>
-    <w:p>
-      <w:pPr>
-        <w:numPr>
-          <w:ilvl w:val="0"/>
-          <w:numId w:val="4"/>
-        </w:numPr>
-      </w:pPr>
-      <w:r>
-        <w:t>Werden Fehleingaben korrekt abgefangen?</w:t>
-      </w:r>
-    </w:p>
-    <w:p>
-      <w:pPr>
-        <w:numPr>
-          <w:ilvl w:val="1"/>
-          <w:numId w:val="4"/>
-        </w:numPr>
-      </w:pPr>
-      <w:r>
-        <w:t>Nenne 2 Beispiele wo ein Fehler abgefangen wird</w:t>
-      </w:r>
-    </w:p>
-    <w:p/>
-    <w:p/>
-    <w:p>
-      <w:pPr>
-        <w:rPr>
-          <w:b/>
-          <w:bCs/>
-        </w:rPr>
-      </w:pPr>
-      <w:proofErr w:type="spellStart"/>
-      <w:r>
-        <w:rPr>
-          <w:b/>
-          <w:bCs/>
-        </w:rPr>
-        <w:t>Pylint</w:t>
-      </w:r>
-      <w:proofErr w:type="spellEnd"/>
-      <w:r>
-        <w:rPr>
-          <w:b/>
-          <w:bCs/>
-        </w:rPr>
-        <w:t xml:space="preserve"> Ausgabe:</w:t>
+        <w:t>Code-Coverage Ausgabe:</w:t>
       </w:r>
     </w:p>
     <w:p>
@@ -2934,6 +3009,310 @@
           <w:ilvl w:val="0"/>
           <w:numId w:val="12"/>
         </w:numPr>
+        <w:rPr>
+          <w:b/>
+          <w:bCs/>
+        </w:rPr>
+      </w:pPr>
+      <w:r>
+        <w:t>Tests mit Coverage ausführen und Ausgabe hier einfügen</w:t>
+      </w:r>
+    </w:p>
+    <w:p>
+      <w:pPr>
+        <w:pStyle w:val="ListParagraph"/>
+        <w:numPr>
+          <w:ilvl w:val="0"/>
+          <w:numId w:val="12"/>
+        </w:numPr>
+        <w:rPr>
+          <w:b/>
+          <w:bCs/>
+        </w:rPr>
+      </w:pPr>
+      <w:r>
+        <w:rPr>
+          <w:noProof/>
+        </w:rPr>
+        <w:drawing>
+          <wp:inline distT="0" distB="0" distL="0" distR="0" wp14:anchorId="63517206" wp14:editId="4D46DF63">
+            <wp:extent cx="2633257" cy="1642029"/>
+            <wp:effectExtent l="0" t="0" r="0" b="0"/>
+            <wp:docPr id="2" name="Picture 2" descr="A screenshot of a computer&#10;&#10;Description automatically generated with medium confidence"/>
+            <wp:cNvGraphicFramePr>
+              <a:graphicFrameLocks xmlns:a="http://schemas.openxmlformats.org/drawingml/2006/main" noChangeAspect="1"/>
+            </wp:cNvGraphicFramePr>
+            <a:graphic xmlns:a="http://schemas.openxmlformats.org/drawingml/2006/main">
+              <a:graphicData uri="http://schemas.openxmlformats.org/drawingml/2006/picture">
+                <pic:pic xmlns:pic="http://schemas.openxmlformats.org/drawingml/2006/picture">
+                  <pic:nvPicPr>
+                    <pic:cNvPr id="2" name="Picture 2" descr="A screenshot of a computer&#10;&#10;Description automatically generated with medium confidence"/>
+                    <pic:cNvPicPr/>
+                  </pic:nvPicPr>
+                  <pic:blipFill>
+                    <a:blip r:embed="rId5"/>
+                    <a:stretch>
+                      <a:fillRect/>
+                    </a:stretch>
+                  </pic:blipFill>
+                  <pic:spPr>
+                    <a:xfrm>
+                      <a:off x="0" y="0"/>
+                      <a:ext cx="2644039" cy="1648752"/>
+                    </a:xfrm>
+                    <a:prstGeom prst="rect">
+                      <a:avLst/>
+                    </a:prstGeom>
+                  </pic:spPr>
+                </pic:pic>
+              </a:graphicData>
+            </a:graphic>
+          </wp:inline>
+        </w:drawing>
+      </w:r>
+    </w:p>
+    <w:p/>
+    <w:p/>
+    <w:p>
+      <w:pPr>
+        <w:rPr>
+          <w:b/>
+          <w:bCs/>
+        </w:rPr>
+      </w:pPr>
+      <w:r>
+        <w:rPr>
+          <w:b/>
+          <w:bCs/>
+        </w:rPr>
+        <w:t>Bewertung der Coverage und Sinnvollheit der Tests:</w:t>
+      </w:r>
+    </w:p>
+    <w:p>
+      <w:pPr>
+        <w:numPr>
+          <w:ilvl w:val="0"/>
+          <w:numId w:val="3"/>
+        </w:numPr>
+      </w:pPr>
+      <w:r>
+        <w:t>Gewünscht ist eine Coverage von min 75%</w:t>
+      </w:r>
+      <w:r>
+        <w:t xml:space="preserve"> (pro Datei)</w:t>
+      </w:r>
+    </w:p>
+    <w:p>
+      <w:pPr>
+        <w:numPr>
+          <w:ilvl w:val="1"/>
+          <w:numId w:val="3"/>
+        </w:numPr>
+      </w:pPr>
+      <w:r>
+        <w:t>Wurde dies erreicht? Wenn nein, warum nicht?</w:t>
+      </w:r>
+    </w:p>
+    <w:p>
+      <w:pPr>
+        <w:numPr>
+          <w:ilvl w:val="2"/>
+          <w:numId w:val="3"/>
+        </w:numPr>
+      </w:pPr>
+      <w:r>
+        <w:t>Ja</w:t>
+      </w:r>
+    </w:p>
+    <w:p>
+      <w:pPr>
+        <w:numPr>
+          <w:ilvl w:val="0"/>
+          <w:numId w:val="3"/>
+        </w:numPr>
+      </w:pPr>
+      <w:r>
+        <w:t>Begründet warum ihr euch sicher seid alles mit Tests abgedeckt zu haben</w:t>
+      </w:r>
+    </w:p>
+    <w:p>
+      <w:pPr>
+        <w:numPr>
+          <w:ilvl w:val="1"/>
+          <w:numId w:val="3"/>
+        </w:numPr>
+      </w:pPr>
+      <w:r>
+        <w:lastRenderedPageBreak/>
+        <w:t xml:space="preserve">Im wichtigsten Test </w:t>
+      </w:r>
+      <w:r>
+        <w:t>(</w:t>
+      </w:r>
+      <w:proofErr w:type="spellStart"/>
+      <w:r>
+        <w:t>testPVP</w:t>
+      </w:r>
+      <w:proofErr w:type="spellEnd"/>
+      <w:r>
+        <w:t xml:space="preserve">) </w:t>
+      </w:r>
+      <w:r>
+        <w:t xml:space="preserve">wird das ganze Programm durchlaufen. Damit das Ergebnis </w:t>
+      </w:r>
+      <w:r>
+        <w:t>den String „Der Gewinner ist“ enthält, müssen alle Funktionen des Programmes zumindest rudimentär funktionieren</w:t>
+      </w:r>
+    </w:p>
+    <w:p>
+      <w:pPr>
+        <w:numPr>
+          <w:ilvl w:val="0"/>
+          <w:numId w:val="3"/>
+        </w:numPr>
+      </w:pPr>
+      <w:r>
+        <w:t>Fehlerfälle in den Tests überprüft?</w:t>
+      </w:r>
+    </w:p>
+    <w:p>
+      <w:pPr>
+        <w:numPr>
+          <w:ilvl w:val="1"/>
+          <w:numId w:val="3"/>
+        </w:numPr>
+      </w:pPr>
+      <w:r>
+        <w:t xml:space="preserve">Unsere Tests garantieren nicht, dass beispielsweise bei einem </w:t>
+      </w:r>
+      <w:proofErr w:type="spellStart"/>
+      <w:r>
+        <w:t>Kniffel</w:t>
+      </w:r>
+      <w:proofErr w:type="spellEnd"/>
+      <w:r>
+        <w:t xml:space="preserve"> auch genau 50 Punkte eingetragen werden.</w:t>
+      </w:r>
+    </w:p>
+    <w:p>
+      <w:pPr>
+        <w:numPr>
+          <w:ilvl w:val="1"/>
+          <w:numId w:val="3"/>
+        </w:numPr>
+      </w:pPr>
+      <w:r>
+        <w:t>Es wird keine Kausalität zwischen Würfeln und Punktestand überprüft</w:t>
+      </w:r>
+    </w:p>
+    <w:p/>
+    <w:p/>
+    <w:p>
+      <w:pPr>
+        <w:rPr>
+          <w:b/>
+          <w:bCs/>
+        </w:rPr>
+      </w:pPr>
+      <w:r>
+        <w:rPr>
+          <w:b/>
+          <w:bCs/>
+        </w:rPr>
+        <w:t>Bewertung der Fehlersicherheit:</w:t>
+      </w:r>
+    </w:p>
+    <w:p>
+      <w:pPr>
+        <w:numPr>
+          <w:ilvl w:val="0"/>
+          <w:numId w:val="4"/>
+        </w:numPr>
+      </w:pPr>
+      <w:r>
+        <w:t>Werden Fehleingaben korrekt abgefangen?</w:t>
+      </w:r>
+    </w:p>
+    <w:p>
+      <w:pPr>
+        <w:numPr>
+          <w:ilvl w:val="1"/>
+          <w:numId w:val="4"/>
+        </w:numPr>
+      </w:pPr>
+      <w:r>
+        <w:t>Nenne 2 Beispiele wo ein Fehler abgefangen wird</w:t>
+      </w:r>
+    </w:p>
+    <w:p>
+      <w:pPr>
+        <w:numPr>
+          <w:ilvl w:val="2"/>
+          <w:numId w:val="4"/>
+        </w:numPr>
+      </w:pPr>
+      <w:r>
+        <w:t xml:space="preserve">Wenn der Nutzer versucht </w:t>
+      </w:r>
+      <w:r>
+        <w:t xml:space="preserve">die Zeile </w:t>
+      </w:r>
+      <w:proofErr w:type="gramStart"/>
+      <w:r>
+        <w:t>einzugeben</w:t>
+      </w:r>
+      <w:proofErr w:type="gramEnd"/>
+      <w:r>
+        <w:t xml:space="preserve"> um eine große Straße einzutragen, obwohl er keine große Straße hat, so wird </w:t>
+      </w:r>
+      <w:r>
+        <w:t>er gefragt, ob er 0 Punkte eintragen möchte, oder sich verwählt hat.</w:t>
+      </w:r>
+    </w:p>
+    <w:p>
+      <w:pPr>
+        <w:numPr>
+          <w:ilvl w:val="2"/>
+          <w:numId w:val="4"/>
+        </w:numPr>
+      </w:pPr>
+      <w:r>
+        <w:t>Immer wenn eine Zahl erwartet wird, werden Buchstaben als Eingaben abgefangen</w:t>
+      </w:r>
+    </w:p>
+    <w:p/>
+    <w:p/>
+    <w:p>
+      <w:pPr>
+        <w:rPr>
+          <w:b/>
+          <w:bCs/>
+        </w:rPr>
+      </w:pPr>
+      <w:proofErr w:type="spellStart"/>
+      <w:r>
+        <w:rPr>
+          <w:b/>
+          <w:bCs/>
+        </w:rPr>
+        <w:t>Pylint</w:t>
+      </w:r>
+      <w:proofErr w:type="spellEnd"/>
+      <w:r>
+        <w:rPr>
+          <w:b/>
+          <w:bCs/>
+        </w:rPr>
+        <w:t xml:space="preserve"> Ausgabe:</w:t>
+      </w:r>
+    </w:p>
+    <w:p>
+      <w:pPr>
+        <w:pStyle w:val="ListParagraph"/>
+        <w:numPr>
+          <w:ilvl w:val="0"/>
+          <w:numId w:val="12"/>
+        </w:numPr>
       </w:pPr>
       <w:proofErr w:type="spellStart"/>
       <w:r>
@@ -2989,6 +3368,50 @@
       </w:pPr>
       <w:r>
         <w:t>Begründet warum euer Code gut lesbar ist</w:t>
+      </w:r>
+    </w:p>
+    <w:p>
+      <w:pPr>
+        <w:numPr>
+          <w:ilvl w:val="1"/>
+          <w:numId w:val="1"/>
+        </w:numPr>
+      </w:pPr>
+      <w:r>
+        <w:t xml:space="preserve">Aussagekräftige </w:t>
+      </w:r>
+      <w:proofErr w:type="spellStart"/>
+      <w:r>
+        <w:t>variab</w:t>
+      </w:r>
+      <w:r>
+        <w:t>elnn</w:t>
+      </w:r>
+      <w:r>
+        <w:t>amen</w:t>
+      </w:r>
+      <w:proofErr w:type="spellEnd"/>
+    </w:p>
+    <w:p>
+      <w:pPr>
+        <w:numPr>
+          <w:ilvl w:val="1"/>
+          <w:numId w:val="1"/>
+        </w:numPr>
+      </w:pPr>
+      <w:r>
+        <w:t>Sinnvolle Methoden</w:t>
+      </w:r>
+    </w:p>
+    <w:p>
+      <w:pPr>
+        <w:numPr>
+          <w:ilvl w:val="1"/>
+          <w:numId w:val="1"/>
+        </w:numPr>
+      </w:pPr>
+      <w:r>
+        <w:t>Strukturierung durch Objektorientierung</w:t>
       </w:r>
     </w:p>
     <w:p/>

</xml_diff>

<commit_message>
PvE von Fakein getrennt Doku Weiter
</commit_message>
<xml_diff>
--- a/Programmentwurf/docs/Bewertung.docx
+++ b/Programmentwurf/docs/Bewertung.docx
@@ -2354,17 +2354,12 @@
         <w:t xml:space="preserve"> </w:t>
       </w:r>
       <w:proofErr w:type="spellStart"/>
-      <w:proofErr w:type="gramStart"/>
       <w:r>
         <w:t>freeze</w:t>
       </w:r>
       <w:proofErr w:type="spellEnd"/>
       <w:r>
-        <w:t>(</w:t>
-      </w:r>
-      <w:proofErr w:type="gramEnd"/>
-      <w:r>
-        <w:t>)</w:t>
+        <w:t>()</w:t>
       </w:r>
       <w:r>
         <w:t>-Methode</w:t>
@@ -2473,17 +2468,12 @@
         <w:t xml:space="preserve">Aus der </w:t>
       </w:r>
       <w:proofErr w:type="spellStart"/>
-      <w:proofErr w:type="gramStart"/>
       <w:r>
         <w:t>main</w:t>
       </w:r>
       <w:proofErr w:type="spellEnd"/>
       <w:r>
-        <w:t>(</w:t>
-      </w:r>
-      <w:proofErr w:type="gramEnd"/>
-      <w:r>
-        <w:t>) wird ein Objekt</w:t>
+        <w:t>() wird ein Objekt</w:t>
       </w:r>
       <w:r>
         <w:t xml:space="preserve"> Game</w:t>
@@ -2714,15 +2704,7 @@
       </w:r>
       <w:proofErr w:type="spellEnd"/>
       <w:r>
-        <w:t xml:space="preserve"> </w:t>
-      </w:r>
-      <w:proofErr w:type="gramStart"/>
-      <w:r>
-        <w:t>Wert</w:t>
-      </w:r>
-      <w:proofErr w:type="gramEnd"/>
-      <w:r>
-        <w:t xml:space="preserve"> </w:t>
+        <w:t xml:space="preserve"> Wert </w:t>
       </w:r>
       <w:proofErr w:type="spellStart"/>
       <w:r>
@@ -2756,7 +2738,21 @@
         <w:t xml:space="preserve"> bei PvE zu unterscheiden</w:t>
       </w:r>
       <w:r>
-        <w:t>, bzw. diese zu simulieren.</w:t>
+        <w:t xml:space="preserve">, </w:t>
+      </w:r>
+      <w:r>
+        <w:t xml:space="preserve">und diese durch eventuelle Überladung der </w:t>
+      </w:r>
+      <w:proofErr w:type="spellStart"/>
+      <w:r>
+        <w:t>funktion</w:t>
+      </w:r>
+      <w:proofErr w:type="spellEnd"/>
+      <w:r>
+        <w:t xml:space="preserve"> weiterzugeben</w:t>
+      </w:r>
+      <w:r>
+        <w:t>.</w:t>
       </w:r>
     </w:p>
     <w:p>
@@ -2801,15 +2797,7 @@
         <w:t xml:space="preserve">den die </w:t>
       </w:r>
       <w:r>
-        <w:t xml:space="preserve">erforderlichen Tests </w:t>
-      </w:r>
-      <w:proofErr w:type="gramStart"/>
-      <w:r>
-        <w:t>durch aufrufen</w:t>
-      </w:r>
-      <w:proofErr w:type="gramEnd"/>
-      <w:r>
-        <w:t xml:space="preserve"> von Methoden und simulierten Ein- du Ausgaben durchgeführt. </w:t>
+        <w:t xml:space="preserve">erforderlichen Tests durch aufrufen von Methoden und simulierten Ein- du Ausgaben durchgeführt. </w:t>
       </w:r>
     </w:p>
     <w:p/>
@@ -2905,12 +2893,26 @@
           <w:ilvl w:val="0"/>
           <w:numId w:val="6"/>
         </w:numPr>
+        <w:ind w:left="709"/>
       </w:pPr>
       <w:r>
         <w:t>Kopie der kompletten Ausgabe auf der Konsole. Evtl. eigene Datei</w:t>
       </w:r>
     </w:p>
-    <w:p/>
+    <w:p>
+      <w:pPr>
+        <w:numPr>
+          <w:ilvl w:val="1"/>
+          <w:numId w:val="6"/>
+        </w:numPr>
+      </w:pPr>
+      <w:r>
+        <w:t>Siehe Anhang bsp_Ablauf.</w:t>
+      </w:r>
+      <w:r>
+        <w:t>txt</w:t>
+      </w:r>
+    </w:p>
     <w:p/>
     <w:p>
       <w:pPr>
@@ -2952,10 +2954,13 @@
       <w:pPr>
         <w:pStyle w:val="ListParagraph"/>
         <w:numPr>
-          <w:ilvl w:val="0"/>
+          <w:ilvl w:val="1"/>
           <w:numId w:val="12"/>
         </w:numPr>
       </w:pPr>
+      <w:r>
+        <w:t>Siehe testres.txt</w:t>
+      </w:r>
     </w:p>
     <w:p/>
     <w:p/>
@@ -2985,7 +2990,6 @@
         <w:t>Grund für fehlschlagende Tests</w:t>
       </w:r>
     </w:p>
-    <w:p/>
     <w:p/>
     <w:p>
       <w:pPr>
@@ -3035,10 +3039,10 @@
           <w:noProof/>
         </w:rPr>
         <w:drawing>
-          <wp:inline distT="0" distB="0" distL="0" distR="0" wp14:anchorId="63517206" wp14:editId="4D46DF63">
-            <wp:extent cx="2633257" cy="1642029"/>
+          <wp:inline distT="0" distB="0" distL="0" distR="0" wp14:anchorId="12662B55" wp14:editId="2CCF0057">
+            <wp:extent cx="2238026" cy="1439693"/>
             <wp:effectExtent l="0" t="0" r="0" b="0"/>
-            <wp:docPr id="2" name="Picture 2" descr="A screenshot of a computer&#10;&#10;Description automatically generated with medium confidence"/>
+            <wp:docPr id="1" name="Picture 1" descr="A screen shot of a computer&#10;&#10;Description automatically generated with low confidence"/>
             <wp:cNvGraphicFramePr>
               <a:graphicFrameLocks xmlns:a="http://schemas.openxmlformats.org/drawingml/2006/main" noChangeAspect="1"/>
             </wp:cNvGraphicFramePr>
@@ -3046,7 +3050,7 @@
               <a:graphicData uri="http://schemas.openxmlformats.org/drawingml/2006/picture">
                 <pic:pic xmlns:pic="http://schemas.openxmlformats.org/drawingml/2006/picture">
                   <pic:nvPicPr>
-                    <pic:cNvPr id="2" name="Picture 2" descr="A screenshot of a computer&#10;&#10;Description automatically generated with medium confidence"/>
+                    <pic:cNvPr id="1" name="Picture 1" descr="A screen shot of a computer&#10;&#10;Description automatically generated with low confidence"/>
                     <pic:cNvPicPr/>
                   </pic:nvPicPr>
                   <pic:blipFill>
@@ -3058,7 +3062,7 @@
                   <pic:spPr>
                     <a:xfrm>
                       <a:off x="0" y="0"/>
-                      <a:ext cx="2644039" cy="1648752"/>
+                      <a:ext cx="2240525" cy="1441301"/>
                     </a:xfrm>
                     <a:prstGeom prst="rect">
                       <a:avLst/>
@@ -3127,6 +3131,37 @@
     <w:p>
       <w:pPr>
         <w:numPr>
+          <w:ilvl w:val="2"/>
+          <w:numId w:val="3"/>
+        </w:numPr>
+      </w:pPr>
+      <w:r>
+        <w:t xml:space="preserve">Eine höhere </w:t>
+      </w:r>
+      <w:r>
+        <w:t>Test Coverage</w:t>
+      </w:r>
+      <w:r>
+        <w:t xml:space="preserve"> ist im aktuellen Stadium </w:t>
+      </w:r>
+      <w:r>
+        <w:t xml:space="preserve">nicht zuverlässig möglich, da gewisse Codeteile nur bei </w:t>
+      </w:r>
+      <w:r>
+        <w:t xml:space="preserve">z.B. einem </w:t>
+      </w:r>
+      <w:proofErr w:type="spellStart"/>
+      <w:r>
+        <w:t>Kniffel</w:t>
+      </w:r>
+      <w:proofErr w:type="spellEnd"/>
+      <w:r>
+        <w:t xml:space="preserve"> durchlaufen werden</w:t>
+      </w:r>
+    </w:p>
+    <w:p>
+      <w:pPr>
+        <w:numPr>
           <w:ilvl w:val="0"/>
           <w:numId w:val="3"/>
         </w:numPr>
@@ -3144,7 +3179,19 @@
       </w:pPr>
       <w:r>
         <w:lastRenderedPageBreak/>
-        <w:t xml:space="preserve">Im wichtigsten Test </w:t>
+        <w:t>I</w:t>
+      </w:r>
+      <w:r>
+        <w:t>n den</w:t>
+      </w:r>
+      <w:r>
+        <w:t xml:space="preserve"> wichtigsten Test</w:t>
+      </w:r>
+      <w:r>
+        <w:t>s</w:t>
+      </w:r>
+      <w:r>
+        <w:t xml:space="preserve"> </w:t>
       </w:r>
       <w:r>
         <w:t>(</w:t>
@@ -3152,6 +3199,14 @@
       <w:proofErr w:type="spellStart"/>
       <w:r>
         <w:t>testPVP</w:t>
+      </w:r>
+      <w:proofErr w:type="spellEnd"/>
+      <w:r>
+        <w:t>/</w:t>
+      </w:r>
+      <w:proofErr w:type="spellStart"/>
+      <w:r>
+        <w:t>testPVE</w:t>
       </w:r>
       <w:proofErr w:type="spellEnd"/>
       <w:r>
@@ -3170,42 +3225,21 @@
           <w:ilvl w:val="0"/>
           <w:numId w:val="3"/>
         </w:numPr>
-      </w:pPr>
-      <w:r>
-        <w:t>Fehlerfälle in den Tests überprüft?</w:t>
+        <w:ind w:left="709"/>
+      </w:pPr>
+      <w:r>
+        <w:t>Fehlerfälle in den Tests überprüft</w:t>
       </w:r>
     </w:p>
     <w:p>
       <w:pPr>
         <w:numPr>
-          <w:ilvl w:val="1"/>
+          <w:ilvl w:val="0"/>
           <w:numId w:val="3"/>
         </w:numPr>
-      </w:pPr>
-      <w:r>
-        <w:t xml:space="preserve">Unsere Tests garantieren nicht, dass beispielsweise bei einem </w:t>
-      </w:r>
-      <w:proofErr w:type="spellStart"/>
-      <w:r>
-        <w:t>Kniffel</w:t>
-      </w:r>
-      <w:proofErr w:type="spellEnd"/>
-      <w:r>
-        <w:t xml:space="preserve"> auch genau 50 Punkte eingetragen werden.</w:t>
-      </w:r>
-    </w:p>
-    <w:p>
-      <w:pPr>
-        <w:numPr>
-          <w:ilvl w:val="1"/>
-          <w:numId w:val="3"/>
-        </w:numPr>
-      </w:pPr>
-      <w:r>
-        <w:t>Es wird keine Kausalität zwischen Würfeln und Punktestand überprüft</w:t>
-      </w:r>
-    </w:p>
-    <w:p/>
+        <w:ind w:left="709"/>
+      </w:pPr>
+    </w:p>
     <w:p/>
     <w:p>
       <w:pPr>
@@ -3255,15 +3289,7 @@
         <w:t xml:space="preserve">Wenn der Nutzer versucht </w:t>
       </w:r>
       <w:r>
-        <w:t xml:space="preserve">die Zeile </w:t>
-      </w:r>
-      <w:proofErr w:type="gramStart"/>
-      <w:r>
-        <w:t>einzugeben</w:t>
-      </w:r>
-      <w:proofErr w:type="gramEnd"/>
-      <w:r>
-        <w:t xml:space="preserve"> um eine große Straße einzutragen, obwohl er keine große Straße hat, so wird </w:t>
+        <w:t xml:space="preserve">die Zeile einzugeben um eine große Straße einzutragen, obwohl er keine große Straße hat, so wird </w:t>
       </w:r>
       <w:r>
         <w:t>er gefragt, ob er 0 Punkte eintragen möchte, oder sich verwählt hat.</w:t>
@@ -4267,7 +4293,7 @@
         <w:rFonts w:ascii="Symbol" w:hAnsi="Symbol" w:hint="default"/>
       </w:rPr>
     </w:lvl>
-    <w:lvl w:ilvl="1" w:tplc="04070003" w:tentative="1">
+    <w:lvl w:ilvl="1" w:tplc="04070003">
       <w:start w:val="1"/>
       <w:numFmt w:val="bullet"/>
       <w:lvlText w:val="o"/>

</xml_diff>

<commit_message>
quasi Abgabefertig (mehrere Kniffel --)
</commit_message>
<xml_diff>
--- a/Programmentwurf/docs/Bewertung.docx
+++ b/Programmentwurf/docs/Bewertung.docx
@@ -39,7 +39,7 @@
     </w:p>
     <w:tbl>
       <w:tblPr>
-        <w:tblStyle w:val="TableGrid"/>
+        <w:tblStyle w:val="Tabellenraster"/>
         <w:tblW w:w="0" w:type="auto"/>
         <w:tblLook w:val="04A0" w:firstRow="1" w:lastRow="0" w:firstColumn="1" w:lastColumn="0" w:noHBand="0" w:noVBand="1"/>
       </w:tblPr>
@@ -128,20 +128,25 @@
           </w:tcPr>
           <w:p>
             <w:r>
-              <w:t xml:space="preserve">Yannic </w:t>
+              <w:t>Yannic Grafwallner</w:t>
             </w:r>
-            <w:proofErr w:type="spellStart"/>
-            <w:r>
-              <w:t>Grafwallner</w:t>
-            </w:r>
-            <w:proofErr w:type="spellEnd"/>
           </w:p>
         </w:tc>
         <w:tc>
           <w:tcPr>
             <w:tcW w:w="4889" w:type="dxa"/>
           </w:tcPr>
-          <w:p/>
+          <w:p>
+            <w:r>
+              <w:t>G</w:t>
+            </w:r>
+            <w:r>
+              <w:t>rafwallner</w:t>
+            </w:r>
+            <w:r>
+              <w:t>.ya-21@it.dhbw-ravensburg.de</w:t>
+            </w:r>
+          </w:p>
         </w:tc>
       </w:tr>
       <w:tr>
@@ -374,6 +379,86 @@
         <w:t>io</w:t>
       </w:r>
       <w:proofErr w:type="spellEnd"/>
+      <w:r>
+        <w:rPr>
+          <w:b/>
+          <w:bCs/>
+        </w:rPr>
+        <w:t xml:space="preserve">, </w:t>
+      </w:r>
+      <w:proofErr w:type="spellStart"/>
+      <w:r>
+        <w:rPr>
+          <w:b/>
+          <w:bCs/>
+        </w:rPr>
+        <w:t>random</w:t>
+      </w:r>
+      <w:proofErr w:type="spellEnd"/>
+      <w:r>
+        <w:rPr>
+          <w:b/>
+          <w:bCs/>
+        </w:rPr>
+        <w:t xml:space="preserve">, </w:t>
+      </w:r>
+      <w:proofErr w:type="spellStart"/>
+      <w:r>
+        <w:rPr>
+          <w:b/>
+          <w:bCs/>
+        </w:rPr>
+        <w:t>datetime</w:t>
+      </w:r>
+      <w:proofErr w:type="spellEnd"/>
+      <w:r>
+        <w:rPr>
+          <w:b/>
+          <w:bCs/>
+        </w:rPr>
+        <w:t xml:space="preserve">, </w:t>
+      </w:r>
+      <w:proofErr w:type="spellStart"/>
+      <w:r>
+        <w:rPr>
+          <w:b/>
+          <w:bCs/>
+        </w:rPr>
+        <w:t>os</w:t>
+      </w:r>
+      <w:proofErr w:type="spellEnd"/>
+      <w:r>
+        <w:rPr>
+          <w:b/>
+          <w:bCs/>
+        </w:rPr>
+        <w:t xml:space="preserve">, </w:t>
+      </w:r>
+      <w:proofErr w:type="spellStart"/>
+      <w:r>
+        <w:rPr>
+          <w:b/>
+          <w:bCs/>
+        </w:rPr>
+        <w:t>TestCase</w:t>
+      </w:r>
+      <w:proofErr w:type="spellEnd"/>
+      <w:r>
+        <w:rPr>
+          <w:b/>
+          <w:bCs/>
+        </w:rPr>
+        <w:t xml:space="preserve">, </w:t>
+      </w:r>
+      <w:proofErr w:type="spellStart"/>
+      <w:r>
+        <w:rPr>
+          <w:b/>
+          <w:bCs/>
+        </w:rPr>
+        <w:t>patch</w:t>
+      </w:r>
+      <w:proofErr w:type="spellEnd"/>
     </w:p>
     <w:p/>
     <w:p>
@@ -407,7 +492,7 @@
     </w:p>
     <w:p>
       <w:pPr>
-        <w:pStyle w:val="ListParagraph"/>
+        <w:pStyle w:val="Listenabsatz"/>
         <w:numPr>
           <w:ilvl w:val="0"/>
           <w:numId w:val="7"/>
@@ -2354,12 +2439,17 @@
         <w:t xml:space="preserve"> </w:t>
       </w:r>
       <w:proofErr w:type="spellStart"/>
+      <w:proofErr w:type="gramStart"/>
       <w:r>
         <w:t>freeze</w:t>
       </w:r>
       <w:proofErr w:type="spellEnd"/>
       <w:r>
-        <w:t>()</w:t>
+        <w:t>(</w:t>
+      </w:r>
+      <w:proofErr w:type="gramEnd"/>
+      <w:r>
+        <w:t>)</w:t>
       </w:r>
       <w:r>
         <w:t>-Methode</w:t>
@@ -2415,12 +2505,6 @@
     <w:p/>
     <w:p/>
     <w:p>
-      <w:pPr>
-        <w:rPr>
-          <w:b/>
-          <w:bCs/>
-        </w:rPr>
-      </w:pPr>
       <w:r>
         <w:rPr>
           <w:b/>
@@ -2437,13 +2521,48 @@
         </w:numPr>
       </w:pPr>
       <w:r>
-        <w:t>Grobe Architektur</w:t>
-      </w:r>
-      <w:r>
-        <w:t xml:space="preserve"> beschreiben</w:t>
-      </w:r>
-      <w:r>
-        <w:t xml:space="preserve"> (Textuell, oder Diagramm)</w:t>
+        <w:t xml:space="preserve">Aus der </w:t>
+      </w:r>
+      <w:proofErr w:type="spellStart"/>
+      <w:proofErr w:type="gramStart"/>
+      <w:r>
+        <w:t>main</w:t>
+      </w:r>
+      <w:proofErr w:type="spellEnd"/>
+      <w:r>
+        <w:t>(</w:t>
+      </w:r>
+      <w:proofErr w:type="gramEnd"/>
+      <w:r>
+        <w:t>) wird ein Objekt</w:t>
+      </w:r>
+      <w:r>
+        <w:t xml:space="preserve"> Game</w:t>
+      </w:r>
+      <w:r>
+        <w:t xml:space="preserve"> </w:t>
+      </w:r>
+      <w:r>
+        <w:t>initialisiert</w:t>
+      </w:r>
+      <w:r>
+        <w:t xml:space="preserve">, und durch dessen </w:t>
+      </w:r>
+      <w:proofErr w:type="spellStart"/>
+      <w:r>
+        <w:t>Memberfunktion</w:t>
+      </w:r>
+      <w:proofErr w:type="spellEnd"/>
+      <w:r>
+        <w:t xml:space="preserve"> </w:t>
+      </w:r>
+      <w:proofErr w:type="spellStart"/>
+      <w:r>
+        <w:t>startgame</w:t>
+      </w:r>
+      <w:proofErr w:type="spellEnd"/>
+      <w:r>
+        <w:t>() gestartet.</w:t>
       </w:r>
     </w:p>
     <w:p>
@@ -2454,7 +2573,36 @@
         </w:numPr>
       </w:pPr>
       <w:r>
-        <w:t>Ca. halbe Seite bis eine Seite</w:t>
+        <w:t xml:space="preserve">Aus game heraus werden die </w:t>
+      </w:r>
+      <w:r>
+        <w:t xml:space="preserve">Methoden der </w:t>
+      </w:r>
+      <w:r>
+        <w:t xml:space="preserve">Klassen </w:t>
+      </w:r>
+      <w:r>
+        <w:t xml:space="preserve">UI, Gameblock, </w:t>
+      </w:r>
+      <w:r>
+        <w:t>P</w:t>
+      </w:r>
+      <w:r>
+        <w:t xml:space="preserve">layer und </w:t>
+      </w:r>
+      <w:proofErr w:type="spellStart"/>
+      <w:r>
+        <w:t>D</w:t>
+      </w:r>
+      <w:r>
+        <w:t>ice</w:t>
+      </w:r>
+      <w:proofErr w:type="spellEnd"/>
+      <w:r>
+        <w:t xml:space="preserve"> </w:t>
+      </w:r>
+      <w:r>
+        <w:t>aufgerufen.</w:t>
       </w:r>
     </w:p>
     <w:p>
@@ -2465,43 +2613,28 @@
         </w:numPr>
       </w:pPr>
       <w:r>
-        <w:t xml:space="preserve">Aus der </w:t>
-      </w:r>
-      <w:proofErr w:type="spellStart"/>
-      <w:r>
-        <w:t>main</w:t>
-      </w:r>
-      <w:proofErr w:type="spellEnd"/>
-      <w:r>
-        <w:t>() wird ein Objekt</w:t>
-      </w:r>
-      <w:r>
-        <w:t xml:space="preserve"> Game</w:t>
-      </w:r>
-      <w:r>
-        <w:t xml:space="preserve"> </w:t>
-      </w:r>
-      <w:r>
-        <w:t>initialisiert</w:t>
-      </w:r>
-      <w:r>
-        <w:t xml:space="preserve">, und durch dessen </w:t>
-      </w:r>
-      <w:proofErr w:type="spellStart"/>
-      <w:r>
-        <w:t>Memberfunktion</w:t>
-      </w:r>
-      <w:proofErr w:type="spellEnd"/>
-      <w:r>
-        <w:t xml:space="preserve"> </w:t>
-      </w:r>
-      <w:proofErr w:type="spellStart"/>
-      <w:r>
-        <w:t>startgame</w:t>
-      </w:r>
-      <w:proofErr w:type="spellEnd"/>
-      <w:r>
-        <w:t>() gestartet.</w:t>
+        <w:t xml:space="preserve">In der Klasse Game ist die Logik des Spiels umgesetzt. Von hier werden die </w:t>
+      </w:r>
+      <w:r>
+        <w:t xml:space="preserve">Funktionen der </w:t>
+      </w:r>
+      <w:r>
+        <w:t xml:space="preserve">anderen Klassen aufgerufen um </w:t>
+      </w:r>
+      <w:r>
+        <w:t xml:space="preserve">komplexe </w:t>
+      </w:r>
+      <w:r>
+        <w:t xml:space="preserve">Methoden wie Ein- und Ausgaben oder </w:t>
+      </w:r>
+      <w:r>
+        <w:t xml:space="preserve">das Abspeichern und Berechnen der </w:t>
+      </w:r>
+      <w:r>
+        <w:t>Werte im Spielblock</w:t>
+      </w:r>
+      <w:r>
+        <w:t xml:space="preserve"> zu kapseln.</w:t>
       </w:r>
     </w:p>
     <w:p>
@@ -2512,292 +2645,223 @@
         </w:numPr>
       </w:pPr>
       <w:r>
-        <w:t xml:space="preserve">Aus game heraus werden die </w:t>
-      </w:r>
-      <w:r>
-        <w:t xml:space="preserve">Methoden der </w:t>
-      </w:r>
-      <w:r>
-        <w:t xml:space="preserve">Klassen </w:t>
-      </w:r>
-      <w:r>
-        <w:t xml:space="preserve">UI, Gameblock, </w:t>
-      </w:r>
-      <w:r>
-        <w:t>P</w:t>
-      </w:r>
-      <w:r>
-        <w:t xml:space="preserve">layer und </w:t>
-      </w:r>
-      <w:proofErr w:type="spellStart"/>
-      <w:r>
-        <w:t>D</w:t>
-      </w:r>
-      <w:r>
-        <w:t>ice</w:t>
-      </w:r>
-      <w:proofErr w:type="spellEnd"/>
+        <w:t>Wir haben uns entschieden, alle Ein- und Ausgaben in der Klasse UI zu bündeln, um hier eine gute Übersicht über User-Interaktionen zur Verfügung zu stellen, und Ein-</w:t>
+      </w:r>
       <w:r>
         <w:t xml:space="preserve"> </w:t>
       </w:r>
       <w:r>
-        <w:t>aufgerufen.</w:t>
+        <w:t>und Ausgabeprobleme kapseln</w:t>
+      </w:r>
+      <w:r>
+        <w:t xml:space="preserve"> zu können</w:t>
+      </w:r>
+      <w:r>
+        <w:t>.</w:t>
       </w:r>
     </w:p>
     <w:p>
       <w:pPr>
         <w:numPr>
-          <w:ilvl w:val="2"/>
+          <w:ilvl w:val="1"/>
           <w:numId w:val="9"/>
         </w:numPr>
       </w:pPr>
       <w:r>
-        <w:t xml:space="preserve">In der Klasse Game ist die Logik des Spiels umgesetzt. Von hier werden die </w:t>
-      </w:r>
-      <w:r>
-        <w:t xml:space="preserve">Funktionen der </w:t>
-      </w:r>
-      <w:r>
-        <w:t xml:space="preserve">anderen Klassen aufgerufen um </w:t>
-      </w:r>
-      <w:r>
-        <w:t xml:space="preserve">komplexe </w:t>
-      </w:r>
-      <w:r>
-        <w:t xml:space="preserve">Methoden wie Ein- und Ausgaben oder </w:t>
-      </w:r>
-      <w:r>
-        <w:t xml:space="preserve">das Abspeichern und Berechnen der </w:t>
-      </w:r>
-      <w:r>
-        <w:t>Werte im Spielblock</w:t>
-      </w:r>
-      <w:r>
-        <w:t xml:space="preserve"> zu kapseln.</w:t>
+        <w:t xml:space="preserve">In der Klasse Gameblock, die eine Abbildung eines </w:t>
+      </w:r>
+      <w:r>
+        <w:t>re</w:t>
+      </w:r>
+      <w:r>
+        <w:t>a</w:t>
+      </w:r>
+      <w:r>
+        <w:t xml:space="preserve">len </w:t>
+      </w:r>
+      <w:proofErr w:type="spellStart"/>
+      <w:r>
+        <w:t>Kniffel</w:t>
+      </w:r>
+      <w:proofErr w:type="spellEnd"/>
+      <w:r>
+        <w:t>-Blockes darstellt</w:t>
+      </w:r>
+      <w:r>
+        <w:t xml:space="preserve">, werden </w:t>
+      </w:r>
+      <w:r>
+        <w:t xml:space="preserve">in </w:t>
+      </w:r>
+      <w:r>
+        <w:t xml:space="preserve">die </w:t>
+      </w:r>
+      <w:r>
+        <w:t xml:space="preserve">durch den User gewählte Zeile die entsprechende Anzahl an Punkten </w:t>
+      </w:r>
+      <w:r>
+        <w:t xml:space="preserve">gespeichert. </w:t>
+      </w:r>
+      <w:r>
+        <w:t xml:space="preserve">Dieser Block wird durch </w:t>
+      </w:r>
+      <w:proofErr w:type="spellStart"/>
+      <w:r>
+        <w:t>jsonpickle</w:t>
+      </w:r>
+      <w:proofErr w:type="spellEnd"/>
+      <w:r>
+        <w:t xml:space="preserve"> automatisch gespeichert.</w:t>
       </w:r>
     </w:p>
     <w:p>
       <w:pPr>
         <w:numPr>
-          <w:ilvl w:val="2"/>
+          <w:ilvl w:val="1"/>
           <w:numId w:val="9"/>
         </w:numPr>
       </w:pPr>
       <w:r>
-        <w:t xml:space="preserve">Wir haben uns entschieden, alle Ein- und Ausgaben in der Klasse UI zu bündeln, um hier eine gute Übersicht über User-Interaktionen zur Verfügung zu stellen, und </w:t>
+        <w:t xml:space="preserve">Ein Game </w:t>
+      </w:r>
+      <w:r>
+        <w:t>hat als Attribut</w:t>
+      </w:r>
+      <w:r>
+        <w:t xml:space="preserve"> unter andere</w:t>
+      </w:r>
+      <w:r>
+        <w:t>m</w:t>
+      </w:r>
+      <w:r>
+        <w:t xml:space="preserve"> </w:t>
+      </w:r>
+      <w:r>
+        <w:t>eine Reihe von Würfel</w:t>
+      </w:r>
+      <w:r>
+        <w:t>-Objekten</w:t>
+      </w:r>
+      <w:r>
+        <w:t xml:space="preserve">, </w:t>
+      </w:r>
+      <w:r>
+        <w:t>deren Funktionalität</w:t>
+      </w:r>
+      <w:r>
+        <w:t xml:space="preserve"> darin besteht, </w:t>
+      </w:r>
+      <w:r>
+        <w:t>einen zufälligen wert zwischen 0 und 6 anzunehmen</w:t>
+      </w:r>
+      <w:r>
+        <w:t xml:space="preserve"> und </w:t>
+      </w:r>
+      <w:r>
+        <w:lastRenderedPageBreak/>
+        <w:t xml:space="preserve">durch </w:t>
+      </w:r>
+      <w:r>
+        <w:t xml:space="preserve">den </w:t>
       </w:r>
       <w:proofErr w:type="spellStart"/>
       <w:r>
-        <w:t>Ein-und</w:t>
+        <w:t>boolschen</w:t>
       </w:r>
       <w:proofErr w:type="spellEnd"/>
       <w:r>
-        <w:t xml:space="preserve"> Ausgabeprobleme kapseln</w:t>
-      </w:r>
-      <w:r>
-        <w:t xml:space="preserve"> </w:t>
+        <w:t xml:space="preserve"> Wert </w:t>
       </w:r>
       <w:proofErr w:type="spellStart"/>
       <w:r>
-        <w:t>kapseln</w:t>
+        <w:t>isactivated</w:t>
       </w:r>
       <w:proofErr w:type="spellEnd"/>
       <w:r>
-        <w:t xml:space="preserve"> zu können</w:t>
-      </w:r>
-      <w:r>
-        <w:t>.</w:t>
+        <w:t xml:space="preserve"> die Position im Becher oder auf dem Tisch zu simulieren.</w:t>
       </w:r>
     </w:p>
     <w:p>
       <w:pPr>
         <w:numPr>
-          <w:ilvl w:val="2"/>
+          <w:ilvl w:val="1"/>
           <w:numId w:val="9"/>
         </w:numPr>
       </w:pPr>
       <w:r>
-        <w:t xml:space="preserve">In der Klasse Gameblock, die eine Abbildung eines </w:t>
-      </w:r>
-      <w:r>
-        <w:t xml:space="preserve">reellen </w:t>
-      </w:r>
-      <w:proofErr w:type="spellStart"/>
-      <w:r>
-        <w:t>Kniffel</w:t>
-      </w:r>
-      <w:proofErr w:type="spellEnd"/>
-      <w:r>
-        <w:t>-Blockes darstellt</w:t>
-      </w:r>
-      <w:r>
-        <w:t xml:space="preserve">, werden </w:t>
-      </w:r>
-      <w:r>
-        <w:t xml:space="preserve">in </w:t>
-      </w:r>
-      <w:r>
-        <w:t xml:space="preserve">die </w:t>
-      </w:r>
-      <w:r>
-        <w:t xml:space="preserve">durch den User gewählte Zeile die entsprechende Anzahl an Punkten </w:t>
-      </w:r>
-      <w:r>
-        <w:t xml:space="preserve">gespeichert. </w:t>
-      </w:r>
-      <w:r>
-        <w:t xml:space="preserve">Dieser Block wird durch </w:t>
-      </w:r>
-      <w:proofErr w:type="spellStart"/>
-      <w:r>
-        <w:t>jsonpickle</w:t>
-      </w:r>
-      <w:proofErr w:type="spellEnd"/>
-      <w:r>
-        <w:t xml:space="preserve"> automatisch gespeichert.</w:t>
+        <w:t xml:space="preserve">An einem Spiel nehmen zwei Entitäten der Klasse Spieler teil, deren </w:t>
+      </w:r>
+      <w:r>
+        <w:t xml:space="preserve">Bestimmung es ist, zwischen </w:t>
+      </w:r>
+      <w:r>
+        <w:t xml:space="preserve">physischer Eingabe eines echten Spielers und fake </w:t>
+      </w:r>
+      <w:r>
+        <w:t>Eingabe</w:t>
+      </w:r>
+      <w:r>
+        <w:t xml:space="preserve"> bei PvE zu unterscheiden</w:t>
+      </w:r>
+      <w:r>
+        <w:t xml:space="preserve">, </w:t>
+      </w:r>
+      <w:r>
+        <w:t xml:space="preserve">und diese durch eventuelle Überladung der </w:t>
+      </w:r>
+      <w:r>
+        <w:t>F</w:t>
+      </w:r>
+      <w:r>
+        <w:t>unktion weiterzugeben</w:t>
+      </w:r>
+      <w:r>
+        <w:t>.</w:t>
       </w:r>
     </w:p>
     <w:p>
       <w:pPr>
         <w:numPr>
-          <w:ilvl w:val="2"/>
+          <w:ilvl w:val="1"/>
           <w:numId w:val="9"/>
         </w:numPr>
       </w:pPr>
       <w:r>
-        <w:lastRenderedPageBreak/>
-        <w:t xml:space="preserve">Ein Game </w:t>
-      </w:r>
-      <w:r>
-        <w:t>hat als Attribut</w:t>
-      </w:r>
-      <w:r>
-        <w:t xml:space="preserve"> unter anderen </w:t>
-      </w:r>
-      <w:r>
-        <w:t>eine Reihe von Würfel</w:t>
-      </w:r>
-      <w:r>
-        <w:t>-Objekten</w:t>
-      </w:r>
-      <w:r>
-        <w:t xml:space="preserve">, </w:t>
-      </w:r>
-      <w:r>
-        <w:t>deren Funktionalität</w:t>
-      </w:r>
-      <w:r>
-        <w:t xml:space="preserve"> darin besteht, </w:t>
-      </w:r>
-      <w:r>
-        <w:t>einen zufälligen wert zwischen 0 und 6 anzunehmen</w:t>
-      </w:r>
-      <w:r>
-        <w:t xml:space="preserve"> und durch </w:t>
-      </w:r>
-      <w:r>
-        <w:t xml:space="preserve">den </w:t>
+        <w:t xml:space="preserve">In </w:t>
       </w:r>
       <w:proofErr w:type="spellStart"/>
       <w:r>
-        <w:t>boolschen</w:t>
+        <w:t>Block.json</w:t>
       </w:r>
       <w:proofErr w:type="spellEnd"/>
       <w:r>
-        <w:t xml:space="preserve"> Wert </w:t>
-      </w:r>
-      <w:proofErr w:type="spellStart"/>
-      <w:r>
-        <w:t>isactivated</w:t>
-      </w:r>
-      <w:proofErr w:type="spellEnd"/>
-      <w:r>
-        <w:t xml:space="preserve"> die Position im Becher oder auf dem Tisch zu simulieren.</w:t>
+        <w:t xml:space="preserve"> </w:t>
+      </w:r>
+      <w:r>
+        <w:t xml:space="preserve">werden die Einträge des Spielblockes </w:t>
+      </w:r>
+      <w:r>
+        <w:t>gespeichert</w:t>
+      </w:r>
+      <w:r>
+        <w:t>.</w:t>
       </w:r>
     </w:p>
     <w:p>
       <w:pPr>
         <w:numPr>
-          <w:ilvl w:val="2"/>
+          <w:ilvl w:val="1"/>
           <w:numId w:val="9"/>
         </w:numPr>
       </w:pPr>
       <w:r>
-        <w:t xml:space="preserve">An einem Spiel nehmen zwei Entitäten der Klasse Spieler teil, deren </w:t>
-      </w:r>
-      <w:r>
-        <w:t xml:space="preserve">Bestimmung es ist, zwischen </w:t>
-      </w:r>
-      <w:r>
-        <w:t xml:space="preserve">physischer Eingabe eines echten Spielers und fake </w:t>
-      </w:r>
-      <w:r>
-        <w:t>Eingabe</w:t>
-      </w:r>
-      <w:r>
-        <w:t xml:space="preserve"> bei PvE zu unterscheiden</w:t>
-      </w:r>
-      <w:r>
-        <w:t xml:space="preserve">, </w:t>
-      </w:r>
-      <w:r>
-        <w:t xml:space="preserve">und diese durch eventuelle Überladung der </w:t>
-      </w:r>
-      <w:proofErr w:type="spellStart"/>
-      <w:r>
-        <w:t>funktion</w:t>
-      </w:r>
-      <w:proofErr w:type="spellEnd"/>
-      <w:r>
-        <w:t xml:space="preserve"> weiterzugeben</w:t>
-      </w:r>
-      <w:r>
-        <w:t>.</w:t>
-      </w:r>
-    </w:p>
-    <w:p>
-      <w:pPr>
-        <w:numPr>
-          <w:ilvl w:val="2"/>
-          <w:numId w:val="9"/>
-        </w:numPr>
-      </w:pPr>
-      <w:r>
-        <w:t xml:space="preserve">In </w:t>
-      </w:r>
-      <w:proofErr w:type="spellStart"/>
-      <w:r>
-        <w:t>Block.json</w:t>
-      </w:r>
-      <w:proofErr w:type="spellEnd"/>
-      <w:r>
-        <w:t xml:space="preserve"> </w:t>
-      </w:r>
-      <w:r>
-        <w:t xml:space="preserve">werden die Einträge des Spielblockes </w:t>
-      </w:r>
-      <w:r>
-        <w:t>gespeichert</w:t>
-      </w:r>
-      <w:r>
-        <w:t>.</w:t>
-      </w:r>
-    </w:p>
-    <w:p>
-      <w:pPr>
-        <w:numPr>
-          <w:ilvl w:val="2"/>
-          <w:numId w:val="9"/>
-        </w:numPr>
-      </w:pPr>
-      <w:r>
         <w:t>In dem File test.py wer</w:t>
       </w:r>
       <w:r>
         <w:t xml:space="preserve">den die </w:t>
       </w:r>
       <w:r>
-        <w:t xml:space="preserve">erforderlichen Tests durch aufrufen von Methoden und simulierten Ein- du Ausgaben durchgeführt. </w:t>
+        <w:t>erforderlichen Tests durch aufrufen von Methoden und simulierten Ein- du Ausgaben durchgeführt.</w:t>
       </w:r>
     </w:p>
     <w:p/>
@@ -2839,46 +2903,47 @@
         </w:numPr>
       </w:pPr>
       <w:r>
-        <w:t>Welcher Ansatz wird verfolgt</w:t>
+        <w:t xml:space="preserve">Der Computergegner simuliert durch eine simulierte Eingabe </w:t>
+      </w:r>
+      <w:r>
+        <w:t>einen Physischen Spieler, der vor dem Computer sitzt.</w:t>
       </w:r>
     </w:p>
     <w:p>
       <w:pPr>
         <w:numPr>
-          <w:ilvl w:val="1"/>
+          <w:ilvl w:val="0"/>
           <w:numId w:val="10"/>
         </w:numPr>
       </w:pPr>
       <w:r>
-        <w:t xml:space="preserve">Der Computergegner simuliert durch eine simulierte Eingabe </w:t>
-      </w:r>
-      <w:r>
-        <w:t>einen Physischen Spieler, der vor dem Computer sitzt.</w:t>
+        <w:t>Er wählt</w:t>
+      </w:r>
+      <w:r>
+        <w:t xml:space="preserve"> keine beson</w:t>
+      </w:r>
+      <w:r>
+        <w:t>deren</w:t>
+      </w:r>
+      <w:r>
+        <w:t xml:space="preserve"> Würfel aus</w:t>
+      </w:r>
+      <w:r>
+        <w:t xml:space="preserve">, nutzt immer seine 3 Würfe und </w:t>
+      </w:r>
+      <w:r>
+        <w:t>füllt den Block der Reihe nach von unten nach oben.</w:t>
+      </w:r>
+      <w:r>
+        <w:t xml:space="preserve"> Sollte er die Bedingungen für eine Zeile nicht erfüllen, so trägt er nur in diese ein.</w:t>
       </w:r>
     </w:p>
     <w:p>
-      <w:pPr>
-        <w:numPr>
-          <w:ilvl w:val="1"/>
-          <w:numId w:val="10"/>
-        </w:numPr>
-      </w:pPr>
-      <w:r>
-        <w:t>Er wählt zufällig Würfel aus und füllt den Block der Reihe nach von unten nach oben.</w:t>
+      <w:r>
+        <w:br/>
       </w:r>
     </w:p>
     <w:p>
-      <w:r>
-        <w:br/>
-      </w:r>
-    </w:p>
-    <w:p>
-      <w:pPr>
-        <w:rPr>
-          <w:b/>
-          <w:bCs/>
-        </w:rPr>
-      </w:pPr>
       <w:r>
         <w:rPr>
           <w:b/>
@@ -2893,18 +2958,6 @@
           <w:ilvl w:val="0"/>
           <w:numId w:val="6"/>
         </w:numPr>
-        <w:ind w:left="709"/>
-      </w:pPr>
-      <w:r>
-        <w:t>Kopie der kompletten Ausgabe auf der Konsole. Evtl. eigene Datei</w:t>
-      </w:r>
-    </w:p>
-    <w:p>
-      <w:pPr>
-        <w:numPr>
-          <w:ilvl w:val="1"/>
-          <w:numId w:val="6"/>
-        </w:numPr>
       </w:pPr>
       <w:r>
         <w:t>Siehe Anhang bsp_Ablauf.</w:t>
@@ -2931,34 +2984,13 @@
     </w:p>
     <w:p>
       <w:pPr>
-        <w:pStyle w:val="ListParagraph"/>
+        <w:pStyle w:val="Listenabsatz"/>
         <w:numPr>
           <w:ilvl w:val="0"/>
           <w:numId w:val="12"/>
         </w:numPr>
       </w:pPr>
       <w:r>
-        <w:t>Alle Tests</w:t>
-      </w:r>
-      <w:r>
-        <w:t xml:space="preserve"> über Konsole</w:t>
-      </w:r>
-      <w:r>
-        <w:t xml:space="preserve"> ausführen und Ausgabe hier einfügen</w:t>
-      </w:r>
-      <w:r>
-        <w:t xml:space="preserve"> (oder extra Datei)</w:t>
-      </w:r>
-    </w:p>
-    <w:p>
-      <w:pPr>
-        <w:pStyle w:val="ListParagraph"/>
-        <w:numPr>
-          <w:ilvl w:val="1"/>
-          <w:numId w:val="12"/>
-        </w:numPr>
-      </w:pPr>
-      <w:r>
         <w:t>Siehe testres.txt</w:t>
       </w:r>
     </w:p>
@@ -2979,17 +3011,6 @@
         <w:t>Bewertung der Testergebnisse:</w:t>
       </w:r>
     </w:p>
-    <w:p>
-      <w:pPr>
-        <w:numPr>
-          <w:ilvl w:val="0"/>
-          <w:numId w:val="5"/>
-        </w:numPr>
-      </w:pPr>
-      <w:r>
-        <w:t>Grund für fehlschlagende Tests</w:t>
-      </w:r>
-    </w:p>
     <w:p/>
     <w:p>
       <w:pPr>
@@ -3008,23 +3029,7 @@
     </w:p>
     <w:p>
       <w:pPr>
-        <w:pStyle w:val="ListParagraph"/>
-        <w:numPr>
-          <w:ilvl w:val="0"/>
-          <w:numId w:val="12"/>
-        </w:numPr>
-        <w:rPr>
-          <w:b/>
-          <w:bCs/>
-        </w:rPr>
-      </w:pPr>
-      <w:r>
-        <w:t>Tests mit Coverage ausführen und Ausgabe hier einfügen</w:t>
-      </w:r>
-    </w:p>
-    <w:p>
-      <w:pPr>
-        <w:pStyle w:val="ListParagraph"/>
+        <w:pStyle w:val="Listenabsatz"/>
         <w:numPr>
           <w:ilvl w:val="0"/>
           <w:numId w:val="12"/>
@@ -3173,74 +3178,56 @@
     <w:p>
       <w:pPr>
         <w:numPr>
-          <w:ilvl w:val="1"/>
-          <w:numId w:val="3"/>
-        </w:numPr>
-      </w:pPr>
-      <w:r>
-        <w:lastRenderedPageBreak/>
-        <w:t>I</w:t>
-      </w:r>
-      <w:r>
-        <w:t>n den</w:t>
-      </w:r>
-      <w:r>
-        <w:t xml:space="preserve"> wichtigsten Test</w:t>
-      </w:r>
-      <w:r>
-        <w:t>s</w:t>
-      </w:r>
-      <w:r>
-        <w:t xml:space="preserve"> </w:t>
-      </w:r>
-      <w:r>
-        <w:t>(</w:t>
-      </w:r>
-      <w:proofErr w:type="spellStart"/>
-      <w:r>
-        <w:t>testPVP</w:t>
-      </w:r>
-      <w:proofErr w:type="spellEnd"/>
-      <w:r>
-        <w:t>/</w:t>
-      </w:r>
-      <w:proofErr w:type="spellStart"/>
-      <w:r>
-        <w:t>testPVE</w:t>
-      </w:r>
-      <w:proofErr w:type="spellEnd"/>
-      <w:r>
-        <w:t xml:space="preserve">) </w:t>
-      </w:r>
-      <w:r>
-        <w:t xml:space="preserve">wird das ganze Programm durchlaufen. Damit das Ergebnis </w:t>
-      </w:r>
-      <w:r>
-        <w:t>den String „Der Gewinner ist“ enthält, müssen alle Funktionen des Programmes zumindest rudimentär funktionieren</w:t>
-      </w:r>
-    </w:p>
-    <w:p>
-      <w:pPr>
-        <w:numPr>
           <w:ilvl w:val="0"/>
           <w:numId w:val="3"/>
         </w:numPr>
         <w:ind w:left="709"/>
       </w:pPr>
       <w:r>
-        <w:t>Fehlerfälle in den Tests überprüft</w:t>
-      </w:r>
-    </w:p>
-    <w:p>
-      <w:pPr>
-        <w:numPr>
-          <w:ilvl w:val="0"/>
-          <w:numId w:val="3"/>
-        </w:numPr>
-        <w:ind w:left="709"/>
-      </w:pPr>
+        <w:t>I</w:t>
+      </w:r>
+      <w:r>
+        <w:t>n den</w:t>
+      </w:r>
+      <w:r>
+        <w:t xml:space="preserve"> wichtigsten Test</w:t>
+      </w:r>
+      <w:r>
+        <w:t>s</w:t>
+      </w:r>
+      <w:r>
+        <w:t xml:space="preserve"> </w:t>
+      </w:r>
+      <w:r>
+        <w:t>(</w:t>
+      </w:r>
+      <w:proofErr w:type="spellStart"/>
+      <w:r>
+        <w:t>testPVP</w:t>
+      </w:r>
+      <w:proofErr w:type="spellEnd"/>
+      <w:r>
+        <w:t>/</w:t>
+      </w:r>
+      <w:proofErr w:type="spellStart"/>
+      <w:r>
+        <w:t>testPVE</w:t>
+      </w:r>
+      <w:proofErr w:type="spellEnd"/>
+      <w:r>
+        <w:t xml:space="preserve">) </w:t>
+      </w:r>
+      <w:r>
+        <w:t xml:space="preserve">wird das ganze Programm durchlaufen. Damit das Ergebnis </w:t>
+      </w:r>
+      <w:r>
+        <w:t>den String „Der Gewinner ist“ enthält, müssen alle Funktionen des Programmes zumindest rudimentär funktionieren</w:t>
+      </w:r>
     </w:p>
     <w:p/>
+    <w:p/>
+    <w:p/>
+    <w:p/>
     <w:p>
       <w:pPr>
         <w:rPr>
@@ -3253,6 +3240,7 @@
           <w:b/>
           <w:bCs/>
         </w:rPr>
+        <w:lastRenderedPageBreak/>
         <w:t>Bewertung der Fehlersicherheit:</w:t>
       </w:r>
     </w:p>
@@ -3333,31 +3321,103 @@
       </w:r>
     </w:p>
     <w:p>
-      <w:pPr>
-        <w:pStyle w:val="ListParagraph"/>
-        <w:numPr>
-          <w:ilvl w:val="0"/>
-          <w:numId w:val="12"/>
-        </w:numPr>
-      </w:pPr>
-      <w:proofErr w:type="spellStart"/>
-      <w:r>
-        <w:t>Pylint</w:t>
-      </w:r>
-      <w:proofErr w:type="spellEnd"/>
-      <w:r>
-        <w:t xml:space="preserve"> auf der Konsole Ausführen und Ergebnis einfügen</w:t>
+      <w:r>
+        <w:rPr>
+          <w:noProof/>
+        </w:rPr>
+        <w:drawing>
+          <wp:inline distT="0" distB="0" distL="0" distR="0" wp14:anchorId="55F798BC" wp14:editId="0E02093A">
+            <wp:extent cx="6120130" cy="3752850"/>
+            <wp:effectExtent l="0" t="0" r="0" b="0"/>
+            <wp:docPr id="2" name="Grafik 2"/>
+            <wp:cNvGraphicFramePr>
+              <a:graphicFrameLocks xmlns:a="http://schemas.openxmlformats.org/drawingml/2006/main" noChangeAspect="1"/>
+            </wp:cNvGraphicFramePr>
+            <a:graphic xmlns:a="http://schemas.openxmlformats.org/drawingml/2006/main">
+              <a:graphicData uri="http://schemas.openxmlformats.org/drawingml/2006/picture">
+                <pic:pic xmlns:pic="http://schemas.openxmlformats.org/drawingml/2006/picture">
+                  <pic:nvPicPr>
+                    <pic:cNvPr id="2" name="Grafik 2"/>
+                    <pic:cNvPicPr/>
+                  </pic:nvPicPr>
+                  <pic:blipFill>
+                    <a:blip r:embed="rId6">
+                      <a:extLst>
+                        <a:ext uri="{28A0092B-C50C-407E-A947-70E740481C1C}">
+                          <a14:useLocalDpi xmlns:a14="http://schemas.microsoft.com/office/drawing/2010/main" val="0"/>
+                        </a:ext>
+                      </a:extLst>
+                    </a:blip>
+                    <a:stretch>
+                      <a:fillRect/>
+                    </a:stretch>
+                  </pic:blipFill>
+                  <pic:spPr>
+                    <a:xfrm>
+                      <a:off x="0" y="0"/>
+                      <a:ext cx="6120130" cy="3752850"/>
+                    </a:xfrm>
+                    <a:prstGeom prst="rect">
+                      <a:avLst/>
+                    </a:prstGeom>
+                  </pic:spPr>
+                </pic:pic>
+              </a:graphicData>
+            </a:graphic>
+          </wp:inline>
+        </w:drawing>
+      </w:r>
+    </w:p>
+    <w:p>
+      <w:r>
+        <w:rPr>
+          <w:noProof/>
+        </w:rPr>
+        <w:drawing>
+          <wp:inline distT="0" distB="0" distL="0" distR="0" wp14:anchorId="51C8A632" wp14:editId="48A88A86">
+            <wp:extent cx="6120130" cy="692150"/>
+            <wp:effectExtent l="0" t="0" r="0" b="0"/>
+            <wp:docPr id="3" name="Grafik 3"/>
+            <wp:cNvGraphicFramePr>
+              <a:graphicFrameLocks xmlns:a="http://schemas.openxmlformats.org/drawingml/2006/main" noChangeAspect="1"/>
+            </wp:cNvGraphicFramePr>
+            <a:graphic xmlns:a="http://schemas.openxmlformats.org/drawingml/2006/main">
+              <a:graphicData uri="http://schemas.openxmlformats.org/drawingml/2006/picture">
+                <pic:pic xmlns:pic="http://schemas.openxmlformats.org/drawingml/2006/picture">
+                  <pic:nvPicPr>
+                    <pic:cNvPr id="3" name="Grafik 3"/>
+                    <pic:cNvPicPr/>
+                  </pic:nvPicPr>
+                  <pic:blipFill>
+                    <a:blip r:embed="rId7">
+                      <a:extLst>
+                        <a:ext uri="{28A0092B-C50C-407E-A947-70E740481C1C}">
+                          <a14:useLocalDpi xmlns:a14="http://schemas.microsoft.com/office/drawing/2010/main" val="0"/>
+                        </a:ext>
+                      </a:extLst>
+                    </a:blip>
+                    <a:stretch>
+                      <a:fillRect/>
+                    </a:stretch>
+                  </pic:blipFill>
+                  <pic:spPr>
+                    <a:xfrm>
+                      <a:off x="0" y="0"/>
+                      <a:ext cx="6120130" cy="692150"/>
+                    </a:xfrm>
+                    <a:prstGeom prst="rect">
+                      <a:avLst/>
+                    </a:prstGeom>
+                  </pic:spPr>
+                </pic:pic>
+              </a:graphicData>
+            </a:graphic>
+          </wp:inline>
+        </w:drawing>
       </w:r>
     </w:p>
     <w:p/>
-    <w:p/>
     <w:p>
-      <w:pPr>
-        <w:rPr>
-          <w:b/>
-          <w:bCs/>
-        </w:rPr>
-      </w:pPr>
       <w:r>
         <w:rPr>
           <w:b/>
@@ -3374,25 +3434,6 @@
         </w:numPr>
       </w:pPr>
       <w:r>
-        <w:t xml:space="preserve">Begründet noch vorhandene </w:t>
-      </w:r>
-      <w:proofErr w:type="spellStart"/>
-      <w:r>
-        <w:t>Pylint</w:t>
-      </w:r>
-      <w:proofErr w:type="spellEnd"/>
-      <w:r>
-        <w:t xml:space="preserve"> Warnungen</w:t>
-      </w:r>
-    </w:p>
-    <w:p>
-      <w:pPr>
-        <w:numPr>
-          <w:ilvl w:val="0"/>
-          <w:numId w:val="1"/>
-        </w:numPr>
-      </w:pPr>
-      <w:r>
         <w:t>Begründet warum euer Code gut lesbar ist</w:t>
       </w:r>
     </w:p>
@@ -3406,17 +3447,21 @@
       <w:r>
         <w:t xml:space="preserve">Aussagekräftige </w:t>
       </w:r>
-      <w:proofErr w:type="spellStart"/>
-      <w:r>
-        <w:t>variab</w:t>
-      </w:r>
-      <w:r>
-        <w:t>elnn</w:t>
+      <w:r>
+        <w:t>V</w:t>
+      </w:r>
+      <w:r>
+        <w:t>ariab</w:t>
+      </w:r>
+      <w:r>
+        <w:t>len</w:t>
+      </w:r>
+      <w:r>
+        <w:t>n</w:t>
       </w:r>
       <w:r>
         <w:t>amen</w:t>
       </w:r>
-      <w:proofErr w:type="spellEnd"/>
     </w:p>
     <w:p>
       <w:pPr>
@@ -5520,20 +5565,20 @@
     <w:lsdException w:name="Unresolved Mention" w:semiHidden="1" w:unhideWhenUsed="1"/>
     <w:lsdException w:name="Smart Link" w:semiHidden="1" w:unhideWhenUsed="1"/>
   </w:latentStyles>
-  <w:style w:type="paragraph" w:default="1" w:styleId="Normal">
+  <w:style w:type="paragraph" w:default="1" w:styleId="Standard">
     <w:name w:val="Normal"/>
     <w:qFormat/>
     <w:rPr>
       <w:sz w:val="24"/>
     </w:rPr>
   </w:style>
-  <w:style w:type="character" w:default="1" w:styleId="DefaultParagraphFont">
+  <w:style w:type="character" w:default="1" w:styleId="Absatz-Standardschriftart">
     <w:name w:val="Default Paragraph Font"/>
     <w:uiPriority w:val="1"/>
     <w:semiHidden/>
     <w:unhideWhenUsed/>
   </w:style>
-  <w:style w:type="table" w:default="1" w:styleId="TableNormal">
+  <w:style w:type="table" w:default="1" w:styleId="NormaleTabelle">
     <w:name w:val="Normal Table"/>
     <w:uiPriority w:val="99"/>
     <w:semiHidden/>
@@ -5548,7 +5593,7 @@
       </w:tblCellMar>
     </w:tblPr>
   </w:style>
-  <w:style w:type="numbering" w:default="1" w:styleId="NoList">
+  <w:style w:type="numbering" w:default="1" w:styleId="KeineListe">
     <w:name w:val="No List"/>
     <w:uiPriority w:val="99"/>
     <w:semiHidden/>
@@ -5563,8 +5608,8 @@
   </w:style>
   <w:style w:type="paragraph" w:customStyle="1" w:styleId="berschrift">
     <w:name w:val="Überschrift"/>
-    <w:basedOn w:val="Normal"/>
-    <w:next w:val="BodyText"/>
+    <w:basedOn w:val="Standard"/>
+    <w:next w:val="Textkrper"/>
     <w:qFormat/>
     <w:pPr>
       <w:keepNext/>
@@ -5576,20 +5621,20 @@
       <w:szCs w:val="28"/>
     </w:rPr>
   </w:style>
-  <w:style w:type="paragraph" w:styleId="BodyText">
+  <w:style w:type="paragraph" w:styleId="Textkrper">
     <w:name w:val="Body Text"/>
-    <w:basedOn w:val="Normal"/>
+    <w:basedOn w:val="Standard"/>
     <w:pPr>
       <w:spacing w:after="140" w:line="276" w:lineRule="auto"/>
     </w:pPr>
   </w:style>
-  <w:style w:type="paragraph" w:styleId="List">
+  <w:style w:type="paragraph" w:styleId="Liste">
     <w:name w:val="List"/>
-    <w:basedOn w:val="BodyText"/>
+    <w:basedOn w:val="Textkrper"/>
   </w:style>
-  <w:style w:type="paragraph" w:styleId="Caption">
+  <w:style w:type="paragraph" w:styleId="Beschriftung">
     <w:name w:val="caption"/>
-    <w:basedOn w:val="Normal"/>
+    <w:basedOn w:val="Standard"/>
     <w:qFormat/>
     <w:pPr>
       <w:suppressLineNumbers/>
@@ -5602,15 +5647,15 @@
   </w:style>
   <w:style w:type="paragraph" w:customStyle="1" w:styleId="Verzeichnis">
     <w:name w:val="Verzeichnis"/>
-    <w:basedOn w:val="Normal"/>
+    <w:basedOn w:val="Standard"/>
     <w:qFormat/>
     <w:pPr>
       <w:suppressLineNumbers/>
     </w:pPr>
   </w:style>
-  <w:style w:type="paragraph" w:styleId="ListParagraph">
+  <w:style w:type="paragraph" w:styleId="Listenabsatz">
     <w:name w:val="List Paragraph"/>
-    <w:basedOn w:val="Normal"/>
+    <w:basedOn w:val="Standard"/>
     <w:uiPriority w:val="34"/>
     <w:qFormat/>
     <w:rsid w:val="0072516E"/>
@@ -5623,9 +5668,9 @@
       <w:szCs w:val="21"/>
     </w:rPr>
   </w:style>
-  <w:style w:type="table" w:styleId="TableGrid">
+  <w:style w:type="table" w:styleId="Tabellenraster">
     <w:name w:val="Table Grid"/>
-    <w:basedOn w:val="TableNormal"/>
+    <w:basedOn w:val="NormaleTabelle"/>
     <w:uiPriority w:val="39"/>
     <w:rsid w:val="00A758CE"/>
     <w:tblPr>
@@ -5639,10 +5684,10 @@
       </w:tblBorders>
     </w:tblPr>
   </w:style>
-  <w:style w:type="paragraph" w:styleId="HTMLPreformatted">
+  <w:style w:type="paragraph" w:styleId="HTMLVorformatiert">
     <w:name w:val="HTML Preformatted"/>
-    <w:basedOn w:val="Normal"/>
-    <w:link w:val="HTMLPreformattedChar"/>
+    <w:basedOn w:val="Standard"/>
+    <w:link w:val="HTMLVorformatiertZchn"/>
     <w:uiPriority w:val="99"/>
     <w:semiHidden/>
     <w:unhideWhenUsed/>
@@ -5675,10 +5720,10 @@
       <w:lang w:val="en-US" w:eastAsia="en-US" w:bidi="ar-SA"/>
     </w:rPr>
   </w:style>
-  <w:style w:type="character" w:customStyle="1" w:styleId="HTMLPreformattedChar">
-    <w:name w:val="HTML Preformatted Char"/>
-    <w:basedOn w:val="DefaultParagraphFont"/>
-    <w:link w:val="HTMLPreformatted"/>
+  <w:style w:type="character" w:customStyle="1" w:styleId="HTMLVorformatiertZchn">
+    <w:name w:val="HTML Vorformatiert Zchn"/>
+    <w:basedOn w:val="Absatz-Standardschriftart"/>
+    <w:link w:val="HTMLVorformatiert"/>
     <w:uiPriority w:val="99"/>
     <w:semiHidden/>
     <w:rsid w:val="005F2EB4"/>

</xml_diff>

<commit_message>
quasi Abgabefertig (nur noch Coverage bearbeiten)
</commit_message>
<xml_diff>
--- a/Programmentwurf/docs/Bewertung.docx
+++ b/Programmentwurf/docs/Bewertung.docx
@@ -79,21 +79,12 @@
                 <w:bCs/>
               </w:rPr>
             </w:pPr>
-            <w:proofErr w:type="spellStart"/>
             <w:r>
               <w:rPr>
                 <w:b/>
                 <w:bCs/>
               </w:rPr>
-              <w:t>e-Mail</w:t>
-            </w:r>
-            <w:proofErr w:type="spellEnd"/>
-            <w:r>
-              <w:rPr>
-                <w:b/>
-                <w:bCs/>
-              </w:rPr>
-              <w:t xml:space="preserve"> (DHBW)</w:t>
+              <w:t>e-Mail (DHBW)</w:t>
             </w:r>
           </w:p>
         </w:tc>
@@ -105,20 +96,19 @@
           </w:tcPr>
           <w:p>
             <w:r>
-              <w:t xml:space="preserve">Elias </w:t>
+              <w:t>Elias Keimer</w:t>
             </w:r>
-            <w:proofErr w:type="spellStart"/>
-            <w:r>
-              <w:t>Keimer</w:t>
-            </w:r>
-            <w:proofErr w:type="spellEnd"/>
           </w:p>
         </w:tc>
         <w:tc>
           <w:tcPr>
             <w:tcW w:w="4889" w:type="dxa"/>
           </w:tcPr>
-          <w:p/>
+          <w:p>
+            <w:r>
+              <w:t>Keimer.elias-it21@it.dhbw-ravensburg.de</w:t>
+            </w:r>
+          </w:p>
         </w:tc>
       </w:tr>
       <w:tr>
@@ -144,7 +134,13 @@
               <w:t>rafwallner</w:t>
             </w:r>
             <w:r>
-              <w:t>.ya-21@it.dhbw-ravensburg.de</w:t>
+              <w:t>.ya-</w:t>
+            </w:r>
+            <w:r>
+              <w:t>it</w:t>
+            </w:r>
+            <w:r>
+              <w:t>21@it.dhbw-ravensburg.de</w:t>
             </w:r>
           </w:p>
         </w:tc>
@@ -164,7 +160,14 @@
           <w:tcPr>
             <w:tcW w:w="4889" w:type="dxa"/>
           </w:tcPr>
-          <w:p/>
+          <w:p>
+            <w:r>
+              <w:t>Heiss.jonas</w:t>
+            </w:r>
+            <w:r>
+              <w:t>-it21@it.dhbw-ravensburg.de</w:t>
+            </w:r>
+          </w:p>
         </w:tc>
       </w:tr>
       <w:tr>
@@ -174,20 +177,19 @@
           </w:tcPr>
           <w:p>
             <w:r>
-              <w:t xml:space="preserve">Ali </w:t>
+              <w:t>Ali Gündogan</w:t>
             </w:r>
-            <w:proofErr w:type="spellStart"/>
-            <w:r>
-              <w:t>Gündogan</w:t>
-            </w:r>
-            <w:proofErr w:type="spellEnd"/>
           </w:p>
         </w:tc>
         <w:tc>
           <w:tcPr>
             <w:tcW w:w="4889" w:type="dxa"/>
           </w:tcPr>
-          <w:p/>
+          <w:p>
+            <w:r>
+              <w:t>Guendogan.ali-it21@it.dhbw-ravensburg.de</w:t>
+            </w:r>
+          </w:p>
         </w:tc>
       </w:tr>
       <w:tr>
@@ -276,23 +278,21 @@
           <w:b/>
           <w:bCs/>
         </w:rPr>
-        <w:t xml:space="preserve">Verwendete </w:t>
-      </w:r>
-      <w:proofErr w:type="spellStart"/>
+        <w:t>Verwendete Pylint Version:</w:t>
+      </w:r>
       <w:r>
         <w:rPr>
           <w:b/>
           <w:bCs/>
         </w:rPr>
-        <w:t>Pylint</w:t>
-      </w:r>
-      <w:proofErr w:type="spellEnd"/>
+        <w:tab/>
+      </w:r>
       <w:r>
         <w:rPr>
           <w:b/>
           <w:bCs/>
         </w:rPr>
-        <w:t xml:space="preserve"> Version:</w:t>
+        <w:tab/>
       </w:r>
       <w:r>
         <w:rPr>
@@ -306,159 +306,45 @@
           <w:b/>
           <w:bCs/>
         </w:rPr>
-        <w:tab/>
-      </w:r>
+        <w:t>57.0.0</w:t>
+      </w:r>
+    </w:p>
+    <w:p>
       <w:r>
         <w:rPr>
           <w:b/>
           <w:bCs/>
         </w:rPr>
-        <w:tab/>
+        <w:t>Verwendete nachinstallierte Bibliotheken:</w:t>
       </w:r>
       <w:r>
         <w:rPr>
           <w:b/>
           <w:bCs/>
         </w:rPr>
-        <w:t>57.0.0</w:t>
-      </w:r>
-    </w:p>
-    <w:p>
+        <w:t xml:space="preserve"> prettytable, jsonpickle, io</w:t>
+      </w:r>
       <w:r>
         <w:rPr>
           <w:b/>
           <w:bCs/>
         </w:rPr>
-        <w:t>Verwendete nachinstallierte Bibliotheken:</w:t>
+        <w:t>, random, datetime</w:t>
       </w:r>
       <w:r>
         <w:rPr>
           <w:b/>
           <w:bCs/>
         </w:rPr>
-        <w:t xml:space="preserve"> </w:t>
-      </w:r>
-      <w:proofErr w:type="spellStart"/>
+        <w:t xml:space="preserve">, os, </w:t>
+      </w:r>
       <w:r>
         <w:rPr>
           <w:b/>
           <w:bCs/>
         </w:rPr>
-        <w:t>prettytable</w:t>
-      </w:r>
-      <w:proofErr w:type="spellEnd"/>
-      <w:r>
-        <w:rPr>
-          <w:b/>
-          <w:bCs/>
-        </w:rPr>
-        <w:t xml:space="preserve">, </w:t>
-      </w:r>
-      <w:proofErr w:type="spellStart"/>
-      <w:r>
-        <w:rPr>
-          <w:b/>
-          <w:bCs/>
-        </w:rPr>
-        <w:t>jsonpickle</w:t>
-      </w:r>
-      <w:proofErr w:type="spellEnd"/>
-      <w:r>
-        <w:rPr>
-          <w:b/>
-          <w:bCs/>
-        </w:rPr>
-        <w:t xml:space="preserve">, </w:t>
-      </w:r>
-      <w:proofErr w:type="spellStart"/>
-      <w:r>
-        <w:rPr>
-          <w:b/>
-          <w:bCs/>
-        </w:rPr>
-        <w:t>io</w:t>
-      </w:r>
-      <w:proofErr w:type="spellEnd"/>
-      <w:r>
-        <w:rPr>
-          <w:b/>
-          <w:bCs/>
-        </w:rPr>
-        <w:t xml:space="preserve">, </w:t>
-      </w:r>
-      <w:proofErr w:type="spellStart"/>
-      <w:r>
-        <w:rPr>
-          <w:b/>
-          <w:bCs/>
-        </w:rPr>
-        <w:t>random</w:t>
-      </w:r>
-      <w:proofErr w:type="spellEnd"/>
-      <w:r>
-        <w:rPr>
-          <w:b/>
-          <w:bCs/>
-        </w:rPr>
-        <w:t xml:space="preserve">, </w:t>
-      </w:r>
-      <w:proofErr w:type="spellStart"/>
-      <w:r>
-        <w:rPr>
-          <w:b/>
-          <w:bCs/>
-        </w:rPr>
-        <w:t>datetime</w:t>
-      </w:r>
-      <w:proofErr w:type="spellEnd"/>
-      <w:r>
-        <w:rPr>
-          <w:b/>
-          <w:bCs/>
-        </w:rPr>
-        <w:t xml:space="preserve">, </w:t>
-      </w:r>
-      <w:proofErr w:type="spellStart"/>
-      <w:r>
-        <w:rPr>
-          <w:b/>
-          <w:bCs/>
-        </w:rPr>
-        <w:t>os</w:t>
-      </w:r>
-      <w:proofErr w:type="spellEnd"/>
-      <w:r>
-        <w:rPr>
-          <w:b/>
-          <w:bCs/>
-        </w:rPr>
-        <w:t xml:space="preserve">, </w:t>
-      </w:r>
-      <w:proofErr w:type="spellStart"/>
-      <w:r>
-        <w:rPr>
-          <w:b/>
-          <w:bCs/>
-        </w:rPr>
-        <w:t>TestCase</w:t>
-      </w:r>
-      <w:proofErr w:type="spellEnd"/>
-      <w:r>
-        <w:rPr>
-          <w:b/>
-          <w:bCs/>
-        </w:rPr>
-        <w:t xml:space="preserve">, </w:t>
-      </w:r>
-      <w:proofErr w:type="spellStart"/>
-      <w:r>
-        <w:rPr>
-          <w:b/>
-          <w:bCs/>
-        </w:rPr>
-        <w:t>patch</w:t>
-      </w:r>
-      <w:proofErr w:type="spellEnd"/>
+        <w:t>TestCase, patch</w:t>
+      </w:r>
     </w:p>
     <w:p/>
     <w:p>
@@ -943,7 +829,6 @@
         </w:rPr>
         <w:t>\"</w:t>
       </w:r>
-      <w:proofErr w:type="spellStart"/>
       <w:r>
         <w:rPr>
           <w:rFonts w:ascii="Courier New" w:eastAsia="Times New Roman" w:hAnsi="Courier New" w:cs="Courier New"/>
@@ -955,7 +840,6 @@
         </w:rPr>
         <w:t>Funfer</w:t>
       </w:r>
-      <w:proofErr w:type="spellEnd"/>
       <w:r>
         <w:rPr>
           <w:rFonts w:ascii="Courier New" w:eastAsia="Times New Roman" w:hAnsi="Courier New" w:cs="Courier New"/>
@@ -1385,7 +1269,6 @@
         </w:rPr>
         <w:t>\"</w:t>
       </w:r>
-      <w:proofErr w:type="spellStart"/>
       <w:r>
         <w:rPr>
           <w:rFonts w:ascii="Courier New" w:eastAsia="Times New Roman" w:hAnsi="Courier New" w:cs="Courier New"/>
@@ -1397,7 +1280,6 @@
         </w:rPr>
         <w:t>GesamtOben</w:t>
       </w:r>
-      <w:proofErr w:type="spellEnd"/>
       <w:r>
         <w:rPr>
           <w:rFonts w:ascii="Courier New" w:eastAsia="Times New Roman" w:hAnsi="Courier New" w:cs="Courier New"/>
@@ -1651,29 +1533,16 @@
         </w:rPr>
         <w:t>\"</w:t>
       </w:r>
-      <w:proofErr w:type="spellStart"/>
-      <w:r>
-        <w:rPr>
-          <w:rFonts w:ascii="Courier New" w:eastAsia="Times New Roman" w:hAnsi="Courier New" w:cs="Courier New"/>
-          <w:color w:val="6A8759"/>
-          <w:kern w:val="0"/>
-          <w:sz w:val="20"/>
-          <w:szCs w:val="20"/>
-          <w:lang w:eastAsia="en-US" w:bidi="ar-SA"/>
-        </w:rPr>
-        <w:t>Full</w:t>
-      </w:r>
-      <w:proofErr w:type="spellEnd"/>
-      <w:r>
-        <w:rPr>
-          <w:rFonts w:ascii="Courier New" w:eastAsia="Times New Roman" w:hAnsi="Courier New" w:cs="Courier New"/>
-          <w:color w:val="6A8759"/>
-          <w:kern w:val="0"/>
-          <w:sz w:val="20"/>
-          <w:szCs w:val="20"/>
-          <w:lang w:eastAsia="en-US" w:bidi="ar-SA"/>
-        </w:rPr>
-        <w:t>-House</w:t>
+      <w:r>
+        <w:rPr>
+          <w:rFonts w:ascii="Courier New" w:eastAsia="Times New Roman" w:hAnsi="Courier New" w:cs="Courier New"/>
+          <w:color w:val="6A8759"/>
+          <w:kern w:val="0"/>
+          <w:sz w:val="20"/>
+          <w:szCs w:val="20"/>
+          <w:lang w:eastAsia="en-US" w:bidi="ar-SA"/>
+        </w:rPr>
+        <w:t>Full-House</w:t>
       </w:r>
       <w:r>
         <w:rPr>
@@ -1761,21 +1630,8 @@
           <w:szCs w:val="20"/>
           <w:lang w:eastAsia="en-US" w:bidi="ar-SA"/>
         </w:rPr>
-        <w:t>Kleine-</w:t>
-      </w:r>
-      <w:proofErr w:type="spellStart"/>
-      <w:r>
-        <w:rPr>
-          <w:rFonts w:ascii="Courier New" w:eastAsia="Times New Roman" w:hAnsi="Courier New" w:cs="Courier New"/>
-          <w:color w:val="6A8759"/>
-          <w:kern w:val="0"/>
-          <w:sz w:val="20"/>
-          <w:szCs w:val="20"/>
-          <w:lang w:eastAsia="en-US" w:bidi="ar-SA"/>
-        </w:rPr>
-        <w:t>Stra</w:t>
-      </w:r>
-      <w:proofErr w:type="spellEnd"/>
+        <w:t>Kleine-Stra</w:t>
+      </w:r>
       <w:r>
         <w:rPr>
           <w:rFonts w:ascii="Courier New" w:eastAsia="Times New Roman" w:hAnsi="Courier New" w:cs="Courier New"/>
@@ -2007,7 +1863,6 @@
         </w:rPr>
         <w:t>\"</w:t>
       </w:r>
-      <w:proofErr w:type="spellStart"/>
       <w:r>
         <w:rPr>
           <w:rFonts w:ascii="Courier New" w:eastAsia="Times New Roman" w:hAnsi="Courier New" w:cs="Courier New"/>
@@ -2019,7 +1874,6 @@
         </w:rPr>
         <w:t>Kniffel</w:t>
       </w:r>
-      <w:proofErr w:type="spellEnd"/>
       <w:r>
         <w:rPr>
           <w:rFonts w:ascii="Courier New" w:eastAsia="Times New Roman" w:hAnsi="Courier New" w:cs="Courier New"/>
@@ -2430,26 +2284,11 @@
       <w:r>
         <w:t xml:space="preserve">Format der </w:t>
       </w:r>
-      <w:proofErr w:type="spellStart"/>
-      <w:r>
-        <w:t>jsonpickle</w:t>
-      </w:r>
-      <w:proofErr w:type="spellEnd"/>
-      <w:r>
-        <w:t xml:space="preserve"> </w:t>
-      </w:r>
-      <w:proofErr w:type="spellStart"/>
-      <w:proofErr w:type="gramStart"/>
-      <w:r>
-        <w:t>freeze</w:t>
-      </w:r>
-      <w:proofErr w:type="spellEnd"/>
-      <w:r>
-        <w:t>(</w:t>
-      </w:r>
-      <w:proofErr w:type="gramEnd"/>
-      <w:r>
-        <w:t>)</w:t>
+      <w:r>
+        <w:t xml:space="preserve">jsonpickle </w:t>
+      </w:r>
+      <w:r>
+        <w:t>freeze()</w:t>
       </w:r>
       <w:r>
         <w:t>-Methode</w:t>
@@ -2521,20 +2360,7 @@
         </w:numPr>
       </w:pPr>
       <w:r>
-        <w:t xml:space="preserve">Aus der </w:t>
-      </w:r>
-      <w:proofErr w:type="spellStart"/>
-      <w:proofErr w:type="gramStart"/>
-      <w:r>
-        <w:t>main</w:t>
-      </w:r>
-      <w:proofErr w:type="spellEnd"/>
-      <w:r>
-        <w:t>(</w:t>
-      </w:r>
-      <w:proofErr w:type="gramEnd"/>
-      <w:r>
-        <w:t>) wird ein Objekt</w:t>
+        <w:t>Aus der main() wird ein Objekt</w:t>
       </w:r>
       <w:r>
         <w:t xml:space="preserve"> Game</w:t>
@@ -2546,23 +2372,7 @@
         <w:t>initialisiert</w:t>
       </w:r>
       <w:r>
-        <w:t xml:space="preserve">, und durch dessen </w:t>
-      </w:r>
-      <w:proofErr w:type="spellStart"/>
-      <w:r>
-        <w:t>Memberfunktion</w:t>
-      </w:r>
-      <w:proofErr w:type="spellEnd"/>
-      <w:r>
-        <w:t xml:space="preserve"> </w:t>
-      </w:r>
-      <w:proofErr w:type="spellStart"/>
-      <w:r>
-        <w:t>startgame</w:t>
-      </w:r>
-      <w:proofErr w:type="spellEnd"/>
-      <w:r>
-        <w:t>() gestartet.</w:t>
+        <w:t>, und durch dessen Memberfunktion startgame() gestartet.</w:t>
       </w:r>
     </w:p>
     <w:p>
@@ -2590,16 +2400,11 @@
       <w:r>
         <w:t xml:space="preserve">layer und </w:t>
       </w:r>
-      <w:proofErr w:type="spellStart"/>
       <w:r>
         <w:t>D</w:t>
       </w:r>
       <w:r>
-        <w:t>ice</w:t>
-      </w:r>
-      <w:proofErr w:type="spellEnd"/>
-      <w:r>
-        <w:t xml:space="preserve"> </w:t>
+        <w:t xml:space="preserve">ice </w:t>
       </w:r>
       <w:r>
         <w:t>aufgerufen.</w:t>
@@ -2679,13 +2484,8 @@
       <w:r>
         <w:t xml:space="preserve">len </w:t>
       </w:r>
-      <w:proofErr w:type="spellStart"/>
-      <w:r>
-        <w:t>Kniffel</w:t>
-      </w:r>
-      <w:proofErr w:type="spellEnd"/>
-      <w:r>
-        <w:t>-Blockes darstellt</w:t>
+      <w:r>
+        <w:t>Kniffel-Blockes darstellt</w:t>
       </w:r>
       <w:r>
         <w:t xml:space="preserve">, werden </w:t>
@@ -2705,13 +2505,8 @@
       <w:r>
         <w:t xml:space="preserve">Dieser Block wird durch </w:t>
       </w:r>
-      <w:proofErr w:type="spellStart"/>
-      <w:r>
-        <w:t>jsonpickle</w:t>
-      </w:r>
-      <w:proofErr w:type="spellEnd"/>
-      <w:r>
-        <w:t xml:space="preserve"> automatisch gespeichert.</w:t>
+      <w:r>
+        <w:t>jsonpickle automatisch gespeichert.</w:t>
       </w:r>
     </w:p>
     <w:p>
@@ -2762,23 +2557,10 @@
         <w:t xml:space="preserve">durch </w:t>
       </w:r>
       <w:r>
-        <w:t xml:space="preserve">den </w:t>
-      </w:r>
-      <w:proofErr w:type="spellStart"/>
-      <w:r>
-        <w:t>boolschen</w:t>
-      </w:r>
-      <w:proofErr w:type="spellEnd"/>
-      <w:r>
-        <w:t xml:space="preserve"> Wert </w:t>
-      </w:r>
-      <w:proofErr w:type="spellStart"/>
-      <w:r>
-        <w:t>isactivated</w:t>
-      </w:r>
-      <w:proofErr w:type="spellEnd"/>
-      <w:r>
-        <w:t xml:space="preserve"> die Position im Becher oder auf dem Tisch zu simulieren.</w:t>
+        <w:t xml:space="preserve">den boolschen Wert </w:t>
+      </w:r>
+      <w:r>
+        <w:t>isactivated die Position im Becher oder auf dem Tisch zu simulieren.</w:t>
       </w:r>
     </w:p>
     <w:p>
@@ -2829,13 +2611,8 @@
       <w:r>
         <w:t xml:space="preserve">In </w:t>
       </w:r>
-      <w:proofErr w:type="spellStart"/>
-      <w:r>
-        <w:t>Block.json</w:t>
-      </w:r>
-      <w:proofErr w:type="spellEnd"/>
-      <w:r>
-        <w:t xml:space="preserve"> </w:t>
+      <w:r>
+        <w:t xml:space="preserve">Block.json </w:t>
       </w:r>
       <w:r>
         <w:t xml:space="preserve">werden die Einträge des Spielblockes </w:t>
@@ -3153,15 +2930,7 @@
         <w:t xml:space="preserve">nicht zuverlässig möglich, da gewisse Codeteile nur bei </w:t>
       </w:r>
       <w:r>
-        <w:t xml:space="preserve">z.B. einem </w:t>
-      </w:r>
-      <w:proofErr w:type="spellStart"/>
-      <w:r>
-        <w:t>Kniffel</w:t>
-      </w:r>
-      <w:proofErr w:type="spellEnd"/>
-      <w:r>
-        <w:t xml:space="preserve"> durchlaufen werden</w:t>
+        <w:t>z.B. einem Kniffel durchlaufen werden</w:t>
       </w:r>
     </w:p>
     <w:p>
@@ -3199,21 +2968,11 @@
         <w:t xml:space="preserve"> </w:t>
       </w:r>
       <w:r>
-        <w:t>(</w:t>
-      </w:r>
-      <w:proofErr w:type="spellStart"/>
-      <w:r>
-        <w:t>testPVP</w:t>
-      </w:r>
-      <w:proofErr w:type="spellEnd"/>
-      <w:r>
-        <w:t>/</w:t>
-      </w:r>
-      <w:proofErr w:type="spellStart"/>
-      <w:r>
-        <w:t>testPVE</w:t>
-      </w:r>
-      <w:proofErr w:type="spellEnd"/>
+        <w:t>(testPVP</w:t>
+      </w:r>
+      <w:r>
+        <w:t>/testPVE</w:t>
+      </w:r>
       <w:r>
         <w:t xml:space="preserve">) </w:t>
       </w:r>
@@ -3303,21 +3062,12 @@
           <w:bCs/>
         </w:rPr>
       </w:pPr>
-      <w:proofErr w:type="spellStart"/>
       <w:r>
         <w:rPr>
           <w:b/>
           <w:bCs/>
         </w:rPr>
-        <w:t>Pylint</w:t>
-      </w:r>
-      <w:proofErr w:type="spellEnd"/>
-      <w:r>
-        <w:rPr>
-          <w:b/>
-          <w:bCs/>
-        </w:rPr>
-        <w:t xml:space="preserve"> Ausgabe:</w:t>
+        <w:t>Pylint Ausgabe:</w:t>
       </w:r>
     </w:p>
     <w:p>

</xml_diff>